<commit_message>
rapport + corrections antenne
</commit_message>
<xml_diff>
--- a/Rapport/TD_2019.docx
+++ b/Rapport/TD_2019.docx
@@ -2049,6 +2049,161 @@
       <w:r>
         <w:rPr>
           <w:noProof/>
+          <w:lang w:val="fr-CH"/>
+        </w:rPr>
+        <mc:AlternateContent>
+          <mc:Choice Requires="wps">
+            <w:drawing>
+              <wp:anchor distT="0" distB="0" distL="114300" distR="114300" simplePos="0" relativeHeight="251663360" behindDoc="1" locked="0" layoutInCell="1" allowOverlap="1" wp14:anchorId="258598DD" wp14:editId="4FB7674D">
+                <wp:simplePos x="0" y="0"/>
+                <wp:positionH relativeFrom="column">
+                  <wp:posOffset>-123825</wp:posOffset>
+                </wp:positionH>
+                <wp:positionV relativeFrom="paragraph">
+                  <wp:posOffset>2449830</wp:posOffset>
+                </wp:positionV>
+                <wp:extent cx="2143125" cy="635"/>
+                <wp:effectExtent l="0" t="0" r="0" b="0"/>
+                <wp:wrapTight wrapText="bothSides">
+                  <wp:wrapPolygon edited="0">
+                    <wp:start x="0" y="0"/>
+                    <wp:lineTo x="0" y="21600"/>
+                    <wp:lineTo x="21600" y="21600"/>
+                    <wp:lineTo x="21600" y="0"/>
+                  </wp:wrapPolygon>
+                </wp:wrapTight>
+                <wp:docPr id="13" name="Text Box 13"/>
+                <wp:cNvGraphicFramePr/>
+                <a:graphic xmlns:a="http://schemas.openxmlformats.org/drawingml/2006/main">
+                  <a:graphicData uri="http://schemas.microsoft.com/office/word/2010/wordprocessingShape">
+                    <wps:wsp>
+                      <wps:cNvSpPr txBox="1"/>
+                      <wps:spPr>
+                        <a:xfrm>
+                          <a:off x="0" y="0"/>
+                          <a:ext cx="2143125" cy="635"/>
+                        </a:xfrm>
+                        <a:prstGeom prst="rect">
+                          <a:avLst/>
+                        </a:prstGeom>
+                        <a:solidFill>
+                          <a:prstClr val="white"/>
+                        </a:solidFill>
+                        <a:ln>
+                          <a:noFill/>
+                        </a:ln>
+                      </wps:spPr>
+                      <wps:txbx>
+                        <w:txbxContent>
+                          <w:p>
+                            <w:pPr>
+                              <w:pStyle w:val="Caption"/>
+                              <w:jc w:val="center"/>
+                              <w:rPr>
+                                <w:noProof/>
+                                <w:color w:val="auto"/>
+                              </w:rPr>
+                            </w:pPr>
+                            <w:r>
+                              <w:t xml:space="preserve">Figure </w:t>
+                            </w:r>
+                            <w:r>
+                              <w:fldChar w:fldCharType="begin"/>
+                            </w:r>
+                            <w:r>
+                              <w:instrText xml:space="preserve"> SEQ Figure \* ARABIC </w:instrText>
+                            </w:r>
+                            <w:r>
+                              <w:fldChar w:fldCharType="separate"/>
+                            </w:r>
+                            <w:r>
+                              <w:rPr>
+                                <w:noProof/>
+                              </w:rPr>
+                              <w:t>1</w:t>
+                            </w:r>
+                            <w:r>
+                              <w:fldChar w:fldCharType="end"/>
+                            </w:r>
+                            <w:r>
+                              <w:t>: antenne log-</w:t>
+                            </w:r>
+                            <w:r>
+                              <w:t>périodique</w:t>
+                            </w:r>
+                          </w:p>
+                        </w:txbxContent>
+                      </wps:txbx>
+                      <wps:bodyPr rot="0" spcFirstLastPara="0" vertOverflow="overflow" horzOverflow="overflow" vert="horz" wrap="square" lIns="0" tIns="0" rIns="0" bIns="0" numCol="1" spcCol="0" rtlCol="0" fromWordArt="0" anchor="t" anchorCtr="0" forceAA="0" compatLnSpc="1">
+                        <a:prstTxWarp prst="textNoShape">
+                          <a:avLst/>
+                        </a:prstTxWarp>
+                        <a:spAutoFit/>
+                      </wps:bodyPr>
+                    </wps:wsp>
+                  </a:graphicData>
+                </a:graphic>
+              </wp:anchor>
+            </w:drawing>
+          </mc:Choice>
+          <mc:Fallback>
+            <w:pict>
+              <v:shapetype w14:anchorId="258598DD" id="_x0000_t202" coordsize="21600,21600" o:spt="202" path="m,l,21600r21600,l21600,xe">
+                <v:stroke joinstyle="miter"/>
+                <v:path gradientshapeok="t" o:connecttype="rect"/>
+              </v:shapetype>
+              <v:shape id="Text Box 13" o:spid="_x0000_s1026" type="#_x0000_t202" style="position:absolute;left:0;text-align:left;margin-left:-9.75pt;margin-top:192.9pt;width:168.75pt;height:.05pt;z-index:-251653120;visibility:visible;mso-wrap-style:square;mso-wrap-distance-left:9pt;mso-wrap-distance-top:0;mso-wrap-distance-right:9pt;mso-wrap-distance-bottom:0;mso-position-horizontal:absolute;mso-position-horizontal-relative:text;mso-position-vertical:absolute;mso-position-vertical-relative:text;v-text-anchor:top" o:gfxdata="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" stroked="f">
+                <v:textbox style="mso-fit-shape-to-text:t" inset="0,0,0,0">
+                  <w:txbxContent>
+                    <w:p>
+                      <w:pPr>
+                        <w:pStyle w:val="Caption"/>
+                        <w:jc w:val="center"/>
+                        <w:rPr>
+                          <w:noProof/>
+                          <w:color w:val="auto"/>
+                        </w:rPr>
+                      </w:pPr>
+                      <w:r>
+                        <w:t xml:space="preserve">Figure </w:t>
+                      </w:r>
+                      <w:r>
+                        <w:fldChar w:fldCharType="begin"/>
+                      </w:r>
+                      <w:r>
+                        <w:instrText xml:space="preserve"> SEQ Figure \* ARABIC </w:instrText>
+                      </w:r>
+                      <w:r>
+                        <w:fldChar w:fldCharType="separate"/>
+                      </w:r>
+                      <w:r>
+                        <w:rPr>
+                          <w:noProof/>
+                        </w:rPr>
+                        <w:t>1</w:t>
+                      </w:r>
+                      <w:r>
+                        <w:fldChar w:fldCharType="end"/>
+                      </w:r>
+                      <w:r>
+                        <w:t>: antenne log-</w:t>
+                      </w:r>
+                      <w:r>
+                        <w:t>périodique</w:t>
+                      </w:r>
+                    </w:p>
+                  </w:txbxContent>
+                </v:textbox>
+                <w10:wrap type="tight"/>
+              </v:shape>
+            </w:pict>
+          </mc:Fallback>
+        </mc:AlternateContent>
+      </w:r>
+      <w:r>
+        <w:rPr>
+          <w:noProof/>
+          <w:lang w:val="fr-CH"/>
         </w:rPr>
         <w:drawing>
           <wp:anchor distT="0" distB="0" distL="114300" distR="114300" simplePos="0" relativeHeight="251661312" behindDoc="1" locked="0" layoutInCell="1" allowOverlap="1" wp14:anchorId="41526FF9" wp14:editId="129E816C">
@@ -2119,10 +2274,46 @@
         <w:t xml:space="preserve">Definition </w:t>
       </w:r>
     </w:p>
-    <w:p>
-      <w:commentRangeStart w:id="2"/>
-      <w:r>
-        <w:t xml:space="preserve">Une antenne log-périodique est une antenne dont l’impédance et le diagramme de rayonnement sont répétitifs selon une loi logarithmique en fonction de la fréquence. Pour obtenir cette propriété, les dimensions doivent être homothétiques le long de la direction de rayonnement principal. Ces antennes se rapprochent d’une structure fractale. Le réseau de dipôles log-périodique (log </w:t>
+    <w:p/>
+    <w:p>
+      <w:r>
+        <w:t>Une antenne log-périodique est une antenne dont l’impédance et le diagramme de rayonnement sont répétitifs selon une loi logarithmique en fonction de la fréquence. Pour obtenir cette propriété, les dimensions doivent être homothétiques le long de la dire</w:t>
+      </w:r>
+      <w:r>
+        <w:t>ction de rayonnement principal.</w:t>
+      </w:r>
+      <w:sdt>
+        <w:sdtPr>
+          <w:id w:val="-1829440278"/>
+          <w:citation/>
+        </w:sdtPr>
+        <w:sdtEndPr/>
+        <w:sdtContent>
+          <w:r>
+            <w:fldChar w:fldCharType="begin"/>
+          </w:r>
+          <w:r>
+            <w:instrText xml:space="preserve"> CITATION wik \l 4108 </w:instrText>
+          </w:r>
+          <w:r>
+            <w:fldChar w:fldCharType="separate"/>
+          </w:r>
+          <w:r>
+            <w:rPr>
+              <w:noProof/>
+            </w:rPr>
+            <w:t>(wikipedia, s.d.)</w:t>
+          </w:r>
+          <w:r>
+            <w:fldChar w:fldCharType="end"/>
+          </w:r>
+        </w:sdtContent>
+      </w:sdt>
+    </w:p>
+    <w:p/>
+    <w:p>
+      <w:r>
+        <w:t xml:space="preserve">Le réseau de dipôles log-périodique (log </w:t>
       </w:r>
       <w:proofErr w:type="spellStart"/>
       <w:r>
@@ -2146,17 +2337,17 @@
       </w:r>
       <w:proofErr w:type="spellEnd"/>
       <w:r>
-        <w:t xml:space="preserve"> ou LPDA) est la plus courante, et appelée souvent simplement « log-périodique » en télécommunications.</w:t>
-      </w:r>
-      <w:commentRangeEnd w:id="2"/>
-      <w:r>
-        <w:commentReference w:id="2"/>
+        <w:t xml:space="preserve"> ou LPDA) est la plus courante, et </w:t>
+      </w:r>
+      <w:r>
+        <w:t>est celle qui sera utilisée pour la réception du signal</w:t>
       </w:r>
     </w:p>
     <w:p/>
     <w:p/>
     <w:p/>
     <w:p/>
+    <w:p/>
     <w:p>
       <w:pPr>
         <w:pStyle w:val="Heading3"/>
@@ -2173,55 +2364,77 @@
       </w:pPr>
     </w:p>
     <w:p>
-      <w:pPr>
-        <w:rPr>
-          <w:lang w:val="de-CH"/>
-        </w:rPr>
-      </w:pPr>
-      <w:proofErr w:type="spellStart"/>
-      <w:r>
-        <w:rPr>
-          <w:lang w:val="de-CH"/>
-        </w:rPr>
-        <w:t>Pour</w:t>
-      </w:r>
-      <w:proofErr w:type="spellEnd"/>
-      <w:r>
-        <w:rPr>
-          <w:lang w:val="de-CH"/>
-        </w:rPr>
+      <w:r>
+        <w:t>La directivité en espace libre d’un réseau dipolaire log-périodique (LP</w:t>
+      </w:r>
+      <w:r>
+        <w:t xml:space="preserve">DA) est fonction de </w:t>
+      </w:r>
+      <w:r>
+        <w:t>deux constantes. S</w:t>
+      </w:r>
+      <w:r>
+        <w:t>on facteur de mise</w:t>
+      </w:r>
+      <w:r>
+        <w:t xml:space="preserve"> à l’échelle</w:t>
+      </w:r>
+      <w:r>
+        <w:t xml:space="preserve"> τ </w:t>
+      </w:r>
+      <w:r>
+        <w:t xml:space="preserve">et son espacement </w:t>
+      </w:r>
+      <w:r>
+        <w:t xml:space="preserve">relatif </w:t>
+      </w:r>
+      <w:r>
+        <w:t>σ</w:t>
+      </w:r>
+      <w:r>
+        <w:t>.</w:t>
+      </w:r>
+    </w:p>
+    <w:p>
+      <w:r>
+        <w:t>En raison des ressources limitées, les antennes log-périodiques radioamateurs sont souvent limitées à des valeurs de</w:t>
+      </w:r>
+      <w:r>
         <w:t xml:space="preserve"> </w:t>
       </w:r>
-      <w:proofErr w:type="spellStart"/>
-      <w:r>
-        <w:rPr>
-          <w:lang w:val="de-CH"/>
-        </w:rPr>
-        <w:t>pouvoir</w:t>
-      </w:r>
-      <w:proofErr w:type="spellEnd"/>
-      <w:r>
-        <w:rPr>
-          <w:lang w:val="de-CH"/>
-        </w:rPr>
+      <w:r>
+        <w:t xml:space="preserve">τ </w:t>
+      </w:r>
+      <w:r>
+        <w:t xml:space="preserve">entre 0,8 et 0,95, avec des valeurs de </w:t>
+      </w:r>
+      <w:r>
+        <w:t>σ</w:t>
+      </w:r>
+      <w:r>
         <w:t xml:space="preserve"> </w:t>
       </w:r>
-    </w:p>
-    <w:p>
-      <w:pPr>
-        <w:rPr>
-          <w:lang w:val="de-CH"/>
-        </w:rPr>
+      <w:r>
+        <w:t>entre 0,03 et 0,06</w:t>
+      </w:r>
+      <w:r>
+        <w:t xml:space="preserve"> </w:t>
+      </w:r>
+    </w:p>
+    <w:p/>
+    <w:p>
+      <w:pPr>
+        <w:keepNext/>
       </w:pPr>
       <w:r>
         <w:rPr>
           <w:noProof/>
         </w:rPr>
         <w:drawing>
-          <wp:inline distT="0" distB="0" distL="0" distR="0" wp14:anchorId="0012A84B" wp14:editId="66CEFCB1">
-            <wp:extent cx="4638675" cy="3401866"/>
-            <wp:effectExtent l="0" t="0" r="0" b="8255"/>
-            <wp:docPr id="9" name="Picture 9"/>
+          <wp:inline distT="0" distB="0" distL="0" distR="0" wp14:anchorId="7FBF21BF" wp14:editId="66D2449A">
+            <wp:extent cx="4775200" cy="3354287"/>
+            <wp:effectExtent l="0" t="0" r="6350" b="0"/>
+            <wp:docPr id="10" name="Picture 10"/>
             <wp:cNvGraphicFramePr>
               <a:graphicFrameLocks xmlns:a="http://schemas.openxmlformats.org/drawingml/2006/main" noChangeAspect="1"/>
             </wp:cNvGraphicFramePr>
@@ -2241,6 +2454,2241 @@
                   <pic:spPr>
                     <a:xfrm>
                       <a:off x="0" y="0"/>
+                      <a:ext cx="4777420" cy="3355846"/>
+                    </a:xfrm>
+                    <a:prstGeom prst="rect">
+                      <a:avLst/>
+                    </a:prstGeom>
+                  </pic:spPr>
+                </pic:pic>
+              </a:graphicData>
+            </a:graphic>
+          </wp:inline>
+        </w:drawing>
+      </w:r>
+    </w:p>
+    <w:p>
+      <w:pPr>
+        <w:pStyle w:val="Caption"/>
+        <w:spacing w:after="0"/>
+        <w:jc w:val="center"/>
+      </w:pPr>
+      <w:r>
+        <w:t xml:space="preserve">Figure </w:t>
+      </w:r>
+      <w:r>
+        <w:fldChar w:fldCharType="begin"/>
+      </w:r>
+      <w:r>
+        <w:instrText xml:space="preserve"> SEQ Figure \* ARABIC </w:instrText>
+      </w:r>
+      <w:r>
+        <w:fldChar w:fldCharType="separate"/>
+      </w:r>
+      <w:r>
+        <w:rPr>
+          <w:noProof/>
+        </w:rPr>
+        <w:t>2</w:t>
+      </w:r>
+      <w:r>
+        <w:fldChar w:fldCharType="end"/>
+      </w:r>
+      <w:r>
+        <w:t>: Directivité constante vs σ et</w:t>
+      </w:r>
+      <w:r>
+        <w:t xml:space="preserve"> </w:t>
+      </w:r>
+      <w:r>
+        <w:t>τ</w:t>
+      </w:r>
+    </w:p>
+    <w:p>
+      <w:pPr>
+        <w:pStyle w:val="Caption"/>
+        <w:tabs>
+          <w:tab w:val="left" w:pos="2977"/>
+        </w:tabs>
+        <w:spacing w:after="0"/>
+        <w:rPr>
+          <w:lang w:val="en-US"/>
+        </w:rPr>
+      </w:pPr>
+      <w:r>
+        <w:tab/>
+      </w:r>
+      <w:proofErr w:type="gramStart"/>
+      <w:r>
+        <w:rPr>
+          <w:lang w:val="en-US"/>
+        </w:rPr>
+        <w:t xml:space="preserve">Source </w:t>
+      </w:r>
+      <w:r>
+        <w:rPr>
+          <w:lang w:val="en-US"/>
+        </w:rPr>
+        <w:t>:</w:t>
+      </w:r>
+      <w:proofErr w:type="gramEnd"/>
+      <w:r>
+        <w:rPr>
+          <w:lang w:val="en-US"/>
+        </w:rPr>
+        <w:t xml:space="preserve"> journal of microwave engineering &amp; technolog</w:t>
+      </w:r>
+      <w:r>
+        <w:rPr>
+          <w:lang w:val="en-US"/>
+        </w:rPr>
+        <w:t>ies</w:t>
+      </w:r>
+    </w:p>
+    <w:p>
+      <w:pPr>
+        <w:pStyle w:val="Caption"/>
+        <w:tabs>
+          <w:tab w:val="left" w:pos="2977"/>
+        </w:tabs>
+        <w:spacing w:after="0"/>
+      </w:pPr>
+      <w:r>
+        <w:rPr>
+          <w:lang w:val="en-US"/>
+        </w:rPr>
+        <w:tab/>
+      </w:r>
+      <w:r>
+        <w:t>ISSN: 2349-9001</w:t>
+      </w:r>
+      <w:r>
+        <w:t xml:space="preserve"> © STM </w:t>
+      </w:r>
+      <w:proofErr w:type="spellStart"/>
+      <w:r>
+        <w:t>Journals</w:t>
+      </w:r>
+      <w:proofErr w:type="spellEnd"/>
+      <w:r>
+        <w:t xml:space="preserve"> 2017</w:t>
+      </w:r>
+    </w:p>
+    <w:p/>
+    <w:p>
+      <w:r>
+        <w:t xml:space="preserve">Pour </w:t>
+      </w:r>
+      <w:r>
+        <w:t>l’</w:t>
+      </w:r>
+      <w:r>
+        <w:t xml:space="preserve">antenne </w:t>
+      </w:r>
+      <w:r>
+        <w:t xml:space="preserve">à concevoir, </w:t>
+      </w:r>
+      <w:r>
+        <w:t xml:space="preserve">la valeur de </w:t>
+      </w:r>
+      <w:r>
+        <w:t>τ</w:t>
+      </w:r>
+      <w:r>
+        <w:t xml:space="preserve"> a été définie à </w:t>
+      </w:r>
+      <w:r>
+        <w:t xml:space="preserve">0.8 et celle de </w:t>
+      </w:r>
+      <w:r>
+        <w:t>σ</w:t>
+      </w:r>
+      <w:r>
+        <w:t xml:space="preserve"> à 0.095.</w:t>
+      </w:r>
+    </w:p>
+    <w:p/>
+    <w:p>
+      <w:r>
+        <w:t>Ces valeurs pourront être modifiées si les résultats des simulations ne correspondent pas aux résultats attendus.</w:t>
+      </w:r>
+    </w:p>
+    <w:p>
+      <w:pPr>
+        <w:rPr>
+          <w:noProof/>
+        </w:rPr>
+      </w:pPr>
+    </w:p>
+    <w:p>
+      <w:pPr>
+        <w:rPr>
+          <w:noProof/>
+        </w:rPr>
+      </w:pPr>
+      <w:r>
+        <w:rPr>
+          <w:noProof/>
+        </w:rPr>
+        <w:lastRenderedPageBreak/>
+        <w:t>Il faut aussi définir une fréquence</w:t>
+      </w:r>
+      <w:r>
+        <w:rPr>
+          <w:noProof/>
+        </w:rPr>
+        <w:t xml:space="preserve"> assez</w:t>
+      </w:r>
+      <w:r>
+        <w:rPr>
+          <w:noProof/>
+        </w:rPr>
+        <w:t xml:space="preserve"> </w:t>
+      </w:r>
+      <w:r>
+        <w:rPr>
+          <w:noProof/>
+        </w:rPr>
+        <w:t xml:space="preserve">basse pour que </w:t>
+      </w:r>
+      <w:r>
+        <w:rPr>
+          <w:noProof/>
+        </w:rPr>
+        <w:t xml:space="preserve">les ondes </w:t>
+      </w:r>
+      <w:r>
+        <w:rPr>
+          <w:noProof/>
+        </w:rPr>
+        <w:t>puissent</w:t>
+      </w:r>
+      <w:r>
+        <w:rPr>
+          <w:noProof/>
+        </w:rPr>
+        <w:t xml:space="preserve"> traverser une couche de neige </w:t>
+      </w:r>
+      <w:r>
+        <w:rPr>
+          <w:noProof/>
+        </w:rPr>
+        <w:t xml:space="preserve">poudreuse et aussi assez haute pour que l’antenne puisse fonctionner avec le moins de pertes possibles. </w:t>
+      </w:r>
+    </w:p>
+    <w:p>
+      <w:pPr>
+        <w:rPr>
+          <w:noProof/>
+        </w:rPr>
+      </w:pPr>
+    </w:p>
+    <w:p>
+      <w:pPr>
+        <w:rPr>
+          <w:noProof/>
+        </w:rPr>
+      </w:pPr>
+      <w:r>
+        <w:rPr>
+          <w:noProof/>
+        </w:rPr>
+        <w:t>La fréquence choisie est 434MHz, qui est aussi la fréquence à laquelle les sensorsBalls émettent. Il reste toutefois a vérifier la réele efficacité de cette frequence directement sur le terrain.</w:t>
+      </w:r>
+    </w:p>
+    <w:p>
+      <w:pPr>
+        <w:rPr>
+          <w:noProof/>
+        </w:rPr>
+      </w:pPr>
+    </w:p>
+    <w:p>
+      <w:pPr>
+        <w:rPr>
+          <w:noProof/>
+        </w:rPr>
+      </w:pPr>
+      <w:r>
+        <w:rPr>
+          <w:noProof/>
+        </w:rPr>
+        <w:t xml:space="preserve">La Bande passante B </w:t>
+      </w:r>
+      <w:r>
+        <w:rPr>
+          <w:noProof/>
+        </w:rPr>
+        <w:t>à été definie à ~</w:t>
+      </w:r>
+      <w:r>
+        <w:rPr>
+          <w:noProof/>
+        </w:rPr>
+        <w:t>30MHz.</w:t>
+      </w:r>
+    </w:p>
+    <w:p>
+      <w:pPr>
+        <w:rPr>
+          <w:noProof/>
+        </w:rPr>
+      </w:pPr>
+    </w:p>
+    <w:p>
+      <w:pPr>
+        <w:rPr>
+          <w:noProof/>
+        </w:rPr>
+      </w:pPr>
+      <w:r>
+        <w:rPr>
+          <w:noProof/>
+        </w:rPr>
+        <w:t xml:space="preserve">Maintenant que </w:t>
+      </w:r>
+      <w:r>
+        <w:rPr>
+          <w:noProof/>
+        </w:rPr>
+        <w:t xml:space="preserve">σ, </w:t>
+      </w:r>
+      <w:r>
+        <w:rPr>
+          <w:noProof/>
+        </w:rPr>
+        <w:t>τ</w:t>
+      </w:r>
+      <w:r>
+        <w:rPr>
+          <w:noProof/>
+        </w:rPr>
+        <w:t>, B</w:t>
+      </w:r>
+      <w:r>
+        <w:rPr>
+          <w:noProof/>
+        </w:rPr>
+        <w:t xml:space="preserve"> </w:t>
+      </w:r>
+      <w:r>
+        <w:rPr>
+          <w:noProof/>
+        </w:rPr>
+        <w:t>et</w:t>
+      </w:r>
+      <w:r>
+        <w:rPr>
+          <w:noProof/>
+        </w:rPr>
+        <w:t xml:space="preserve"> F </w:t>
+      </w:r>
+      <w:r>
+        <w:rPr>
+          <w:noProof/>
+        </w:rPr>
+        <w:t>sont définis, il est possible de calculer :</w:t>
+      </w:r>
+    </w:p>
+    <w:p>
+      <w:pPr>
+        <w:rPr>
+          <w:noProof/>
+        </w:rPr>
+      </w:pPr>
+    </w:p>
+    <w:p>
+      <w:pPr>
+        <w:pStyle w:val="Caption"/>
+        <w:tabs>
+          <w:tab w:val="left" w:pos="3402"/>
+          <w:tab w:val="left" w:pos="8505"/>
+        </w:tabs>
+        <w:rPr>
+          <w:i w:val="0"/>
+          <w:noProof/>
+          <w:sz w:val="20"/>
+          <w:szCs w:val="20"/>
+        </w:rPr>
+      </w:pPr>
+      <w:r>
+        <w:rPr>
+          <w:i w:val="0"/>
+          <w:iCs w:val="0"/>
+          <w:noProof/>
+          <w:color w:val="auto"/>
+          <w:sz w:val="20"/>
+          <w:szCs w:val="20"/>
+        </w:rPr>
+        <w:tab/>
+      </w:r>
+      <m:oMath>
+        <m:sSub>
+          <m:sSubPr>
+            <m:ctrlPr>
+              <w:rPr>
+                <w:rFonts w:ascii="Cambria Math" w:hAnsi="Cambria Math"/>
+                <w:iCs w:val="0"/>
+                <w:noProof/>
+                <w:color w:val="auto"/>
+                <w:sz w:val="20"/>
+                <w:szCs w:val="20"/>
+              </w:rPr>
+            </m:ctrlPr>
+          </m:sSubPr>
+          <m:e>
+            <m:r>
+              <m:rPr>
+                <m:sty m:val="p"/>
+              </m:rPr>
+              <w:rPr>
+                <w:rFonts w:ascii="Cambria Math" w:hAnsi="Cambria Math"/>
+                <w:noProof/>
+                <w:sz w:val="20"/>
+                <w:szCs w:val="20"/>
+              </w:rPr>
+              <m:t>F</m:t>
+            </m:r>
+          </m:e>
+          <m:sub>
+            <m:r>
+              <m:rPr>
+                <m:sty m:val="p"/>
+              </m:rPr>
+              <w:rPr>
+                <w:rFonts w:ascii="Cambria Math" w:hAnsi="Cambria Math"/>
+                <w:noProof/>
+                <w:sz w:val="20"/>
+                <w:szCs w:val="20"/>
+              </w:rPr>
+              <m:t>l</m:t>
+            </m:r>
+          </m:sub>
+        </m:sSub>
+        <m:r>
+          <m:rPr>
+            <m:sty m:val="p"/>
+          </m:rPr>
+          <w:rPr>
+            <w:rFonts w:ascii="Cambria Math" w:hAnsi="Cambria Math"/>
+            <w:noProof/>
+            <w:sz w:val="20"/>
+            <w:szCs w:val="20"/>
+          </w:rPr>
+          <m:t xml:space="preserve">=F- </m:t>
+        </m:r>
+        <m:f>
+          <m:fPr>
+            <m:ctrlPr>
+              <w:rPr>
+                <w:rFonts w:ascii="Cambria Math" w:hAnsi="Cambria Math"/>
+                <w:iCs w:val="0"/>
+                <w:noProof/>
+                <w:color w:val="auto"/>
+                <w:sz w:val="20"/>
+                <w:szCs w:val="20"/>
+              </w:rPr>
+            </m:ctrlPr>
+          </m:fPr>
+          <m:num>
+            <m:r>
+              <m:rPr>
+                <m:sty m:val="p"/>
+              </m:rPr>
+              <w:rPr>
+                <w:rFonts w:ascii="Cambria Math" w:hAnsi="Cambria Math"/>
+                <w:noProof/>
+                <w:sz w:val="20"/>
+                <w:szCs w:val="20"/>
+              </w:rPr>
+              <m:t>B</m:t>
+            </m:r>
+          </m:num>
+          <m:den>
+            <m:r>
+              <m:rPr>
+                <m:sty m:val="p"/>
+              </m:rPr>
+              <w:rPr>
+                <w:rFonts w:ascii="Cambria Math" w:hAnsi="Cambria Math"/>
+                <w:noProof/>
+                <w:sz w:val="20"/>
+                <w:szCs w:val="20"/>
+              </w:rPr>
+              <m:t>2</m:t>
+            </m:r>
+          </m:den>
+        </m:f>
+        <m:r>
+          <w:rPr>
+            <w:rFonts w:ascii="Cambria Math" w:hAnsi="Cambria Math"/>
+            <w:noProof/>
+            <w:color w:val="auto"/>
+            <w:sz w:val="20"/>
+            <w:szCs w:val="20"/>
+          </w:rPr>
+          <m:t xml:space="preserve"> </m:t>
+        </m:r>
+      </m:oMath>
+      <w:r>
+        <w:rPr>
+          <w:iCs w:val="0"/>
+          <w:color w:val="auto"/>
+          <w:sz w:val="20"/>
+          <w:szCs w:val="20"/>
+        </w:rPr>
+        <w:tab/>
+      </w:r>
+      <w:r>
+        <w:rPr>
+          <w:sz w:val="20"/>
+          <w:szCs w:val="20"/>
+        </w:rPr>
+        <w:t xml:space="preserve">( </w:t>
+      </w:r>
+      <w:r>
+        <w:rPr>
+          <w:sz w:val="20"/>
+          <w:szCs w:val="20"/>
+        </w:rPr>
+        <w:fldChar w:fldCharType="begin"/>
+      </w:r>
+      <w:r>
+        <w:rPr>
+          <w:sz w:val="20"/>
+          <w:szCs w:val="20"/>
+        </w:rPr>
+        <w:instrText xml:space="preserve"> SEQ ( \* ARABIC </w:instrText>
+      </w:r>
+      <w:r>
+        <w:rPr>
+          <w:sz w:val="20"/>
+          <w:szCs w:val="20"/>
+        </w:rPr>
+        <w:fldChar w:fldCharType="separate"/>
+      </w:r>
+      <w:r>
+        <w:rPr>
+          <w:noProof/>
+          <w:sz w:val="20"/>
+          <w:szCs w:val="20"/>
+        </w:rPr>
+        <w:t>1</w:t>
+      </w:r>
+      <w:r>
+        <w:rPr>
+          <w:sz w:val="20"/>
+          <w:szCs w:val="20"/>
+        </w:rPr>
+        <w:fldChar w:fldCharType="end"/>
+      </w:r>
+      <w:r>
+        <w:rPr>
+          <w:sz w:val="20"/>
+          <w:szCs w:val="20"/>
+        </w:rPr>
+        <w:t xml:space="preserve"> )</w:t>
+      </w:r>
+    </w:p>
+    <w:p>
+      <w:pPr>
+        <w:pStyle w:val="Caption"/>
+        <w:tabs>
+          <w:tab w:val="left" w:pos="3402"/>
+          <w:tab w:val="left" w:pos="8505"/>
+        </w:tabs>
+        <w:ind w:firstLine="720"/>
+        <w:rPr>
+          <w:noProof/>
+          <w:sz w:val="20"/>
+          <w:szCs w:val="20"/>
+        </w:rPr>
+      </w:pPr>
+      <w:r>
+        <w:rPr>
+          <w:i w:val="0"/>
+          <w:iCs w:val="0"/>
+          <w:noProof/>
+          <w:color w:val="auto"/>
+          <w:sz w:val="20"/>
+          <w:szCs w:val="20"/>
+        </w:rPr>
+        <w:tab/>
+      </w:r>
+      <m:oMath>
+        <m:sSub>
+          <m:sSubPr>
+            <m:ctrlPr>
+              <w:rPr>
+                <w:rFonts w:ascii="Cambria Math" w:hAnsi="Cambria Math"/>
+                <w:iCs w:val="0"/>
+                <w:noProof/>
+                <w:color w:val="auto"/>
+                <w:sz w:val="20"/>
+                <w:szCs w:val="20"/>
+              </w:rPr>
+            </m:ctrlPr>
+          </m:sSubPr>
+          <m:e>
+            <m:r>
+              <m:rPr>
+                <m:sty m:val="p"/>
+              </m:rPr>
+              <w:rPr>
+                <w:rFonts w:ascii="Cambria Math" w:hAnsi="Cambria Math"/>
+                <w:noProof/>
+                <w:sz w:val="20"/>
+                <w:szCs w:val="20"/>
+              </w:rPr>
+              <m:t>l</m:t>
+            </m:r>
+          </m:e>
+          <m:sub>
+            <m:r>
+              <m:rPr>
+                <m:sty m:val="p"/>
+              </m:rPr>
+              <w:rPr>
+                <w:rFonts w:ascii="Cambria Math" w:hAnsi="Cambria Math"/>
+                <w:noProof/>
+                <w:sz w:val="20"/>
+                <w:szCs w:val="20"/>
+              </w:rPr>
+              <m:t>0</m:t>
+            </m:r>
+          </m:sub>
+        </m:sSub>
+        <m:r>
+          <m:rPr>
+            <m:sty m:val="p"/>
+          </m:rPr>
+          <w:rPr>
+            <w:rFonts w:ascii="Cambria Math" w:hAnsi="Cambria Math"/>
+            <w:noProof/>
+            <w:sz w:val="20"/>
+            <w:szCs w:val="20"/>
+          </w:rPr>
+          <m:t xml:space="preserve">= </m:t>
+        </m:r>
+        <m:f>
+          <m:fPr>
+            <m:ctrlPr>
+              <w:rPr>
+                <w:rFonts w:ascii="Cambria Math" w:hAnsi="Cambria Math"/>
+                <w:iCs w:val="0"/>
+                <w:noProof/>
+                <w:color w:val="auto"/>
+                <w:sz w:val="20"/>
+                <w:szCs w:val="20"/>
+              </w:rPr>
+            </m:ctrlPr>
+          </m:fPr>
+          <m:num>
+            <m:sSub>
+              <m:sSubPr>
+                <m:ctrlPr>
+                  <w:rPr>
+                    <w:rFonts w:ascii="Cambria Math" w:hAnsi="Cambria Math" w:cs="Cambria Math"/>
+                    <w:i w:val="0"/>
+                    <w:iCs w:val="0"/>
+                    <w:noProof/>
+                    <w:color w:val="auto"/>
+                    <w:sz w:val="20"/>
+                    <w:szCs w:val="20"/>
+                  </w:rPr>
+                </m:ctrlPr>
+              </m:sSubPr>
+              <m:e>
+                <m:r>
+                  <w:rPr>
+                    <w:rFonts w:ascii="Cambria Math" w:hAnsi="Cambria Math" w:cs="Cambria Math"/>
+                    <w:noProof/>
+                    <w:sz w:val="20"/>
+                    <w:szCs w:val="20"/>
+                  </w:rPr>
+                  <m:t>λ</m:t>
+                </m:r>
+              </m:e>
+              <m:sub>
+                <m:r>
+                  <m:rPr>
+                    <m:sty m:val="p"/>
+                  </m:rPr>
+                  <w:rPr>
+                    <w:rFonts w:ascii="Cambria Math" w:hAnsi="Cambria Math" w:cs="Cambria Math"/>
+                    <w:noProof/>
+                    <w:sz w:val="20"/>
+                    <w:szCs w:val="20"/>
+                  </w:rPr>
+                  <m:t>l</m:t>
+                </m:r>
+              </m:sub>
+            </m:sSub>
+          </m:num>
+          <m:den>
+            <m:r>
+              <m:rPr>
+                <m:sty m:val="p"/>
+              </m:rPr>
+              <w:rPr>
+                <w:rFonts w:ascii="Cambria Math" w:hAnsi="Cambria Math"/>
+                <w:noProof/>
+                <w:sz w:val="20"/>
+                <w:szCs w:val="20"/>
+              </w:rPr>
+              <m:t>2</m:t>
+            </m:r>
+          </m:den>
+        </m:f>
+        <m:r>
+          <m:rPr>
+            <m:sty m:val="p"/>
+          </m:rPr>
+          <w:rPr>
+            <w:rFonts w:ascii="Cambria Math" w:hAnsi="Cambria Math"/>
+            <w:noProof/>
+            <w:sz w:val="20"/>
+            <w:szCs w:val="20"/>
+          </w:rPr>
+          <m:t xml:space="preserve">= </m:t>
+        </m:r>
+        <m:f>
+          <m:fPr>
+            <m:ctrlPr>
+              <w:rPr>
+                <w:rFonts w:ascii="Cambria Math" w:hAnsi="Cambria Math"/>
+                <w:iCs w:val="0"/>
+                <w:noProof/>
+                <w:color w:val="auto"/>
+                <w:sz w:val="20"/>
+                <w:szCs w:val="20"/>
+              </w:rPr>
+            </m:ctrlPr>
+          </m:fPr>
+          <m:num>
+            <m:r>
+              <m:rPr>
+                <m:sty m:val="p"/>
+              </m:rPr>
+              <w:rPr>
+                <w:rFonts w:ascii="Cambria Math" w:hAnsi="Cambria Math"/>
+                <w:noProof/>
+                <w:sz w:val="20"/>
+                <w:szCs w:val="20"/>
+              </w:rPr>
+              <m:t>c</m:t>
+            </m:r>
+          </m:num>
+          <m:den>
+            <m:r>
+              <m:rPr>
+                <m:sty m:val="p"/>
+              </m:rPr>
+              <w:rPr>
+                <w:rFonts w:ascii="Cambria Math" w:hAnsi="Cambria Math"/>
+                <w:noProof/>
+                <w:sz w:val="20"/>
+                <w:szCs w:val="20"/>
+              </w:rPr>
+              <m:t>2</m:t>
+            </m:r>
+            <m:sSub>
+              <m:sSubPr>
+                <m:ctrlPr>
+                  <w:rPr>
+                    <w:rFonts w:ascii="Cambria Math" w:hAnsi="Cambria Math"/>
+                    <w:iCs w:val="0"/>
+                    <w:noProof/>
+                    <w:color w:val="auto"/>
+                    <w:sz w:val="20"/>
+                    <w:szCs w:val="20"/>
+                  </w:rPr>
+                </m:ctrlPr>
+              </m:sSubPr>
+              <m:e>
+                <m:r>
+                  <m:rPr>
+                    <m:sty m:val="p"/>
+                  </m:rPr>
+                  <w:rPr>
+                    <w:rFonts w:ascii="Cambria Math" w:hAnsi="Cambria Math"/>
+                    <w:noProof/>
+                    <w:sz w:val="20"/>
+                    <w:szCs w:val="20"/>
+                  </w:rPr>
+                  <m:t>f</m:t>
+                </m:r>
+              </m:e>
+              <m:sub>
+                <m:r>
+                  <m:rPr>
+                    <m:sty m:val="p"/>
+                  </m:rPr>
+                  <w:rPr>
+                    <w:rFonts w:ascii="Cambria Math" w:hAnsi="Cambria Math"/>
+                    <w:noProof/>
+                    <w:sz w:val="20"/>
+                    <w:szCs w:val="20"/>
+                  </w:rPr>
+                  <m:t>l</m:t>
+                </m:r>
+              </m:sub>
+            </m:sSub>
+          </m:den>
+        </m:f>
+      </m:oMath>
+      <w:r>
+        <w:rPr>
+          <w:iCs w:val="0"/>
+          <w:noProof/>
+          <w:color w:val="auto"/>
+          <w:sz w:val="20"/>
+          <w:szCs w:val="20"/>
+        </w:rPr>
+        <w:tab/>
+      </w:r>
+      <w:r>
+        <w:rPr>
+          <w:sz w:val="20"/>
+          <w:szCs w:val="20"/>
+        </w:rPr>
+        <w:t xml:space="preserve">( </w:t>
+      </w:r>
+      <w:r>
+        <w:rPr>
+          <w:sz w:val="20"/>
+          <w:szCs w:val="20"/>
+        </w:rPr>
+        <w:fldChar w:fldCharType="begin"/>
+      </w:r>
+      <w:r>
+        <w:rPr>
+          <w:sz w:val="20"/>
+          <w:szCs w:val="20"/>
+        </w:rPr>
+        <w:instrText xml:space="preserve"> SEQ ( \* ARABIC </w:instrText>
+      </w:r>
+      <w:r>
+        <w:rPr>
+          <w:sz w:val="20"/>
+          <w:szCs w:val="20"/>
+        </w:rPr>
+        <w:fldChar w:fldCharType="separate"/>
+      </w:r>
+      <w:r>
+        <w:rPr>
+          <w:noProof/>
+          <w:sz w:val="20"/>
+          <w:szCs w:val="20"/>
+        </w:rPr>
+        <w:t>2</w:t>
+      </w:r>
+      <w:r>
+        <w:rPr>
+          <w:sz w:val="20"/>
+          <w:szCs w:val="20"/>
+        </w:rPr>
+        <w:fldChar w:fldCharType="end"/>
+      </w:r>
+      <w:r>
+        <w:rPr>
+          <w:sz w:val="20"/>
+          <w:szCs w:val="20"/>
+        </w:rPr>
+        <w:t xml:space="preserve"> )</w:t>
+      </w:r>
+    </w:p>
+    <w:p>
+      <w:pPr>
+        <w:pStyle w:val="Caption"/>
+        <w:tabs>
+          <w:tab w:val="left" w:pos="3402"/>
+          <w:tab w:val="left" w:pos="8505"/>
+        </w:tabs>
+        <w:rPr>
+          <w:noProof/>
+          <w:sz w:val="20"/>
+          <w:szCs w:val="20"/>
+        </w:rPr>
+      </w:pPr>
+      <w:r>
+        <w:rPr>
+          <w:noProof/>
+          <w:sz w:val="20"/>
+          <w:szCs w:val="20"/>
+        </w:rPr>
+        <w:tab/>
+      </w:r>
+      <m:oMath>
+        <m:sSub>
+          <m:sSubPr>
+            <m:ctrlPr>
+              <w:rPr>
+                <w:rFonts w:ascii="Cambria Math" w:hAnsi="Cambria Math"/>
+                <w:iCs w:val="0"/>
+                <w:noProof/>
+                <w:color w:val="auto"/>
+                <w:sz w:val="20"/>
+                <w:szCs w:val="20"/>
+              </w:rPr>
+            </m:ctrlPr>
+          </m:sSubPr>
+          <m:e>
+            <m:r>
+              <m:rPr>
+                <m:sty m:val="p"/>
+              </m:rPr>
+              <w:rPr>
+                <w:rFonts w:ascii="Cambria Math" w:hAnsi="Cambria Math"/>
+                <w:noProof/>
+                <w:sz w:val="20"/>
+                <w:szCs w:val="20"/>
+              </w:rPr>
+              <m:t>l</m:t>
+            </m:r>
+          </m:e>
+          <m:sub>
+            <m:r>
+              <m:rPr>
+                <m:sty m:val="p"/>
+              </m:rPr>
+              <w:rPr>
+                <w:rFonts w:ascii="Cambria Math" w:hAnsi="Cambria Math"/>
+                <w:noProof/>
+                <w:sz w:val="20"/>
+                <w:szCs w:val="20"/>
+              </w:rPr>
+              <m:t>i</m:t>
+            </m:r>
+          </m:sub>
+        </m:sSub>
+        <m:r>
+          <m:rPr>
+            <m:sty m:val="p"/>
+          </m:rPr>
+          <w:rPr>
+            <w:rFonts w:ascii="Cambria Math" w:hAnsi="Cambria Math"/>
+            <w:noProof/>
+            <w:sz w:val="20"/>
+            <w:szCs w:val="20"/>
+          </w:rPr>
+          <m:t xml:space="preserve">= </m:t>
+        </m:r>
+        <m:r>
+          <w:rPr>
+            <w:rFonts w:ascii="Cambria Math" w:hAnsi="Cambria Math"/>
+            <w:noProof/>
+            <w:sz w:val="20"/>
+            <w:szCs w:val="20"/>
+          </w:rPr>
+          <m:t>τ</m:t>
+        </m:r>
+        <m:r>
+          <w:rPr>
+            <w:rFonts w:ascii="Cambria Math" w:hAnsi="Cambria Math" w:cs="Cambria Math"/>
+            <w:noProof/>
+            <w:sz w:val="20"/>
+            <w:szCs w:val="20"/>
+          </w:rPr>
+          <m:t xml:space="preserve">* </m:t>
+        </m:r>
+        <m:sSub>
+          <m:sSubPr>
+            <m:ctrlPr>
+              <w:rPr>
+                <w:rFonts w:ascii="Cambria Math" w:hAnsi="Cambria Math"/>
+                <w:iCs w:val="0"/>
+                <w:noProof/>
+                <w:color w:val="auto"/>
+                <w:sz w:val="20"/>
+                <w:szCs w:val="20"/>
+              </w:rPr>
+            </m:ctrlPr>
+          </m:sSubPr>
+          <m:e>
+            <m:r>
+              <m:rPr>
+                <m:sty m:val="p"/>
+              </m:rPr>
+              <w:rPr>
+                <w:rFonts w:ascii="Cambria Math" w:hAnsi="Cambria Math"/>
+                <w:noProof/>
+                <w:sz w:val="20"/>
+                <w:szCs w:val="20"/>
+              </w:rPr>
+              <m:t>l</m:t>
+            </m:r>
+          </m:e>
+          <m:sub>
+            <m:r>
+              <m:rPr>
+                <m:sty m:val="p"/>
+              </m:rPr>
+              <w:rPr>
+                <w:rFonts w:ascii="Cambria Math" w:hAnsi="Cambria Math"/>
+                <w:noProof/>
+                <w:sz w:val="20"/>
+                <w:szCs w:val="20"/>
+              </w:rPr>
+              <m:t>i</m:t>
+            </m:r>
+            <m:r>
+              <m:rPr>
+                <m:sty m:val="p"/>
+              </m:rPr>
+              <w:rPr>
+                <w:rFonts w:ascii="Cambria Math" w:hAnsi="Cambria Math"/>
+                <w:noProof/>
+                <w:sz w:val="20"/>
+                <w:szCs w:val="20"/>
+              </w:rPr>
+              <m:t>-1</m:t>
+            </m:r>
+          </m:sub>
+        </m:sSub>
+      </m:oMath>
+      <w:r>
+        <w:rPr>
+          <w:iCs w:val="0"/>
+          <w:noProof/>
+          <w:color w:val="auto"/>
+          <w:sz w:val="20"/>
+          <w:szCs w:val="20"/>
+        </w:rPr>
+        <w:tab/>
+      </w:r>
+      <w:r>
+        <w:rPr>
+          <w:sz w:val="20"/>
+          <w:szCs w:val="20"/>
+        </w:rPr>
+        <w:t xml:space="preserve">( </w:t>
+      </w:r>
+      <w:r>
+        <w:rPr>
+          <w:sz w:val="20"/>
+          <w:szCs w:val="20"/>
+        </w:rPr>
+        <w:fldChar w:fldCharType="begin"/>
+      </w:r>
+      <w:r>
+        <w:rPr>
+          <w:sz w:val="20"/>
+          <w:szCs w:val="20"/>
+        </w:rPr>
+        <w:instrText xml:space="preserve"> SEQ ( \* ARABIC </w:instrText>
+      </w:r>
+      <w:r>
+        <w:rPr>
+          <w:sz w:val="20"/>
+          <w:szCs w:val="20"/>
+        </w:rPr>
+        <w:fldChar w:fldCharType="separate"/>
+      </w:r>
+      <w:r>
+        <w:rPr>
+          <w:noProof/>
+          <w:sz w:val="20"/>
+          <w:szCs w:val="20"/>
+        </w:rPr>
+        <w:t>3</w:t>
+      </w:r>
+      <w:r>
+        <w:rPr>
+          <w:sz w:val="20"/>
+          <w:szCs w:val="20"/>
+        </w:rPr>
+        <w:fldChar w:fldCharType="end"/>
+      </w:r>
+      <w:r>
+        <w:rPr>
+          <w:sz w:val="20"/>
+          <w:szCs w:val="20"/>
+        </w:rPr>
+        <w:t xml:space="preserve"> )</w:t>
+      </w:r>
+    </w:p>
+    <w:p>
+      <w:pPr>
+        <w:pStyle w:val="Caption"/>
+        <w:tabs>
+          <w:tab w:val="left" w:pos="3402"/>
+          <w:tab w:val="left" w:pos="8505"/>
+        </w:tabs>
+        <w:rPr>
+          <w:sz w:val="20"/>
+          <w:szCs w:val="20"/>
+        </w:rPr>
+      </w:pPr>
+      <w:r>
+        <w:rPr>
+          <w:sz w:val="20"/>
+          <w:szCs w:val="20"/>
+        </w:rPr>
+        <w:tab/>
+      </w:r>
+      <m:oMath>
+        <m:func>
+          <m:funcPr>
+            <m:ctrlPr>
+              <w:rPr>
+                <w:rFonts w:ascii="Cambria Math" w:hAnsi="Cambria Math"/>
+                <w:sz w:val="20"/>
+                <w:szCs w:val="20"/>
+              </w:rPr>
+            </m:ctrlPr>
+          </m:funcPr>
+          <m:fName>
+            <m:r>
+              <w:rPr>
+                <w:rFonts w:ascii="Cambria Math" w:hAnsi="Cambria Math"/>
+                <w:sz w:val="20"/>
+                <w:szCs w:val="20"/>
+              </w:rPr>
+              <m:t>cot</m:t>
+            </m:r>
+          </m:fName>
+          <m:e>
+            <m:r>
+              <m:rPr>
+                <m:sty m:val="p"/>
+              </m:rPr>
+              <w:rPr>
+                <w:rFonts w:ascii="Cambria Math" w:hAnsi="Cambria Math"/>
+                <w:sz w:val="20"/>
+                <w:szCs w:val="20"/>
+              </w:rPr>
+              <m:t xml:space="preserve">α= </m:t>
+            </m:r>
+            <m:box>
+              <m:boxPr>
+                <m:ctrlPr>
+                  <w:rPr>
+                    <w:rFonts w:ascii="Cambria Math" w:hAnsi="Cambria Math"/>
+                    <w:iCs w:val="0"/>
+                    <w:color w:val="auto"/>
+                    <w:sz w:val="20"/>
+                    <w:szCs w:val="20"/>
+                  </w:rPr>
+                </m:ctrlPr>
+              </m:boxPr>
+              <m:e>
+                <m:argPr>
+                  <m:argSz m:val="-1"/>
+                </m:argPr>
+                <m:f>
+                  <m:fPr>
+                    <m:ctrlPr>
+                      <w:rPr>
+                        <w:rFonts w:ascii="Cambria Math" w:hAnsi="Cambria Math"/>
+                        <w:iCs w:val="0"/>
+                        <w:color w:val="auto"/>
+                        <w:sz w:val="20"/>
+                        <w:szCs w:val="20"/>
+                      </w:rPr>
+                    </m:ctrlPr>
+                  </m:fPr>
+                  <m:num>
+                    <m:r>
+                      <m:rPr>
+                        <m:sty m:val="p"/>
+                      </m:rPr>
+                      <w:rPr>
+                        <w:rFonts w:ascii="Cambria Math" w:hAnsi="Cambria Math"/>
+                        <w:sz w:val="20"/>
+                        <w:szCs w:val="20"/>
+                      </w:rPr>
+                      <m:t>4</m:t>
+                    </m:r>
+                    <m:r>
+                      <w:rPr>
+                        <w:rFonts w:ascii="Cambria Math" w:hAnsi="Cambria Math"/>
+                        <w:noProof/>
+                        <w:sz w:val="20"/>
+                        <w:szCs w:val="20"/>
+                      </w:rPr>
+                      <m:t>σ</m:t>
+                    </m:r>
+                  </m:num>
+                  <m:den>
+                    <m:r>
+                      <m:rPr>
+                        <m:sty m:val="p"/>
+                      </m:rPr>
+                      <w:rPr>
+                        <w:rFonts w:ascii="Cambria Math" w:hAnsi="Cambria Math"/>
+                        <w:sz w:val="20"/>
+                        <w:szCs w:val="20"/>
+                      </w:rPr>
+                      <m:t xml:space="preserve">1- </m:t>
+                    </m:r>
+                    <m:r>
+                      <w:rPr>
+                        <w:rFonts w:ascii="Cambria Math" w:hAnsi="Cambria Math"/>
+                        <w:noProof/>
+                        <w:sz w:val="20"/>
+                        <w:szCs w:val="20"/>
+                      </w:rPr>
+                      <m:t>τ</m:t>
+                    </m:r>
+                  </m:den>
+                </m:f>
+              </m:e>
+            </m:box>
+            <m:r>
+              <m:rPr>
+                <m:sty m:val="p"/>
+              </m:rPr>
+              <w:rPr>
+                <w:rFonts w:ascii="Cambria Math" w:hAnsi="Cambria Math"/>
+                <w:sz w:val="20"/>
+                <w:szCs w:val="20"/>
+              </w:rPr>
+              <m:t xml:space="preserve"> </m:t>
+            </m:r>
+          </m:e>
+        </m:func>
+      </m:oMath>
+      <w:r>
+        <w:rPr>
+          <w:sz w:val="20"/>
+          <w:szCs w:val="20"/>
+        </w:rPr>
+        <w:t xml:space="preserve"> </w:t>
+      </w:r>
+      <w:r>
+        <w:rPr>
+          <w:sz w:val="20"/>
+          <w:szCs w:val="20"/>
+        </w:rPr>
+        <w:tab/>
+      </w:r>
+      <w:r>
+        <w:t xml:space="preserve">( </w:t>
+      </w:r>
+      <w:r>
+        <w:fldChar w:fldCharType="begin"/>
+      </w:r>
+      <w:r>
+        <w:instrText xml:space="preserve"> SEQ ( \* ARABIC </w:instrText>
+      </w:r>
+      <w:r>
+        <w:fldChar w:fldCharType="separate"/>
+      </w:r>
+      <w:r>
+        <w:rPr>
+          <w:noProof/>
+        </w:rPr>
+        <w:t>4</w:t>
+      </w:r>
+      <w:r>
+        <w:fldChar w:fldCharType="end"/>
+      </w:r>
+      <w:r>
+        <w:t xml:space="preserve"> )</w:t>
+      </w:r>
+    </w:p>
+    <w:p>
+      <w:pPr>
+        <w:pStyle w:val="Caption"/>
+        <w:tabs>
+          <w:tab w:val="left" w:pos="3402"/>
+          <w:tab w:val="left" w:pos="8505"/>
+        </w:tabs>
+        <w:rPr>
+          <w:rFonts w:ascii="Cambria Math" w:hAnsi="Cambria Math"/>
+          <w:i w:val="0"/>
+          <w:iCs w:val="0"/>
+          <w:sz w:val="20"/>
+          <w:szCs w:val="20"/>
+        </w:rPr>
+      </w:pPr>
+      <w:r>
+        <w:rPr>
+          <w:i w:val="0"/>
+          <w:iCs w:val="0"/>
+          <w:sz w:val="20"/>
+          <w:szCs w:val="20"/>
+        </w:rPr>
+        <w:tab/>
+      </w:r>
+      <m:oMath>
+        <m:sSub>
+          <m:sSubPr>
+            <m:ctrlPr>
+              <w:rPr>
+                <w:rFonts w:ascii="Cambria Math" w:hAnsi="Cambria Math"/>
+                <w:iCs w:val="0"/>
+                <w:sz w:val="20"/>
+                <w:szCs w:val="20"/>
+              </w:rPr>
+            </m:ctrlPr>
+          </m:sSubPr>
+          <m:e>
+            <m:r>
+              <m:rPr>
+                <m:sty m:val="p"/>
+              </m:rPr>
+              <w:rPr>
+                <w:rFonts w:ascii="Cambria Math" w:hAnsi="Cambria Math"/>
+                <w:sz w:val="20"/>
+                <w:szCs w:val="20"/>
+              </w:rPr>
+              <m:t>d</m:t>
+            </m:r>
+          </m:e>
+          <m:sub>
+            <m:r>
+              <m:rPr>
+                <m:sty m:val="p"/>
+              </m:rPr>
+              <w:rPr>
+                <w:rFonts w:ascii="Cambria Math" w:hAnsi="Cambria Math"/>
+                <w:sz w:val="20"/>
+                <w:szCs w:val="20"/>
+              </w:rPr>
+              <m:t>0,1</m:t>
+            </m:r>
+          </m:sub>
+        </m:sSub>
+        <m:r>
+          <m:rPr>
+            <m:sty m:val="p"/>
+          </m:rPr>
+          <w:rPr>
+            <w:rFonts w:ascii="Cambria Math" w:hAnsi="Cambria Math"/>
+            <w:sz w:val="20"/>
+            <w:szCs w:val="20"/>
+          </w:rPr>
+          <m:t xml:space="preserve">= </m:t>
+        </m:r>
+        <m:sSub>
+          <m:sSubPr>
+            <m:ctrlPr>
+              <w:rPr>
+                <w:rFonts w:ascii="Cambria Math" w:hAnsi="Cambria Math" w:cs="Cambria Math"/>
+                <w:i w:val="0"/>
+                <w:iCs w:val="0"/>
+                <w:sz w:val="20"/>
+                <w:szCs w:val="20"/>
+              </w:rPr>
+            </m:ctrlPr>
+          </m:sSubPr>
+          <m:e>
+            <m:r>
+              <m:rPr>
+                <m:sty m:val="p"/>
+              </m:rPr>
+              <w:rPr>
+                <w:rFonts w:ascii="Cambria Math" w:hAnsi="Cambria Math" w:cs="Cambria Math"/>
+                <w:sz w:val="20"/>
+                <w:szCs w:val="20"/>
+              </w:rPr>
+              <m:t>λ</m:t>
+            </m:r>
+          </m:e>
+          <m:sub>
+            <m:r>
+              <m:rPr>
+                <m:sty m:val="p"/>
+              </m:rPr>
+              <w:rPr>
+                <w:rFonts w:ascii="Cambria Math" w:hAnsi="Cambria Math" w:cs="Cambria Math"/>
+                <w:sz w:val="20"/>
+                <w:szCs w:val="20"/>
+              </w:rPr>
+              <m:t>l</m:t>
+            </m:r>
+          </m:sub>
+        </m:sSub>
+        <m:r>
+          <m:rPr>
+            <m:sty m:val="p"/>
+          </m:rPr>
+          <w:rPr>
+            <w:rFonts w:ascii="Cambria Math" w:hAnsi="Cambria Math" w:cs="Cambria Math"/>
+            <w:sz w:val="20"/>
+            <w:szCs w:val="20"/>
+          </w:rPr>
+          <m:t xml:space="preserve">* </m:t>
+        </m:r>
+        <m:r>
+          <m:rPr>
+            <m:sty m:val="p"/>
+          </m:rPr>
+          <w:rPr>
+            <w:rFonts w:ascii="Cambria Math" w:hAnsi="Cambria Math"/>
+            <w:sz w:val="20"/>
+            <w:szCs w:val="20"/>
+          </w:rPr>
+          <m:t xml:space="preserve">σ= </m:t>
+        </m:r>
+        <m:f>
+          <m:fPr>
+            <m:ctrlPr>
+              <w:rPr>
+                <w:rFonts w:ascii="Cambria Math" w:hAnsi="Cambria Math"/>
+                <w:i w:val="0"/>
+                <w:iCs w:val="0"/>
+                <w:sz w:val="20"/>
+                <w:szCs w:val="20"/>
+              </w:rPr>
+            </m:ctrlPr>
+          </m:fPr>
+          <m:num>
+            <m:r>
+              <m:rPr>
+                <m:sty m:val="p"/>
+              </m:rPr>
+              <w:rPr>
+                <w:rFonts w:ascii="Cambria Math" w:hAnsi="Cambria Math"/>
+                <w:sz w:val="20"/>
+                <w:szCs w:val="20"/>
+              </w:rPr>
+              <m:t>c*σ</m:t>
+            </m:r>
+          </m:num>
+          <m:den>
+            <m:sSub>
+              <m:sSubPr>
+                <m:ctrlPr>
+                  <w:rPr>
+                    <w:rFonts w:ascii="Cambria Math" w:hAnsi="Cambria Math"/>
+                    <w:iCs w:val="0"/>
+                    <w:sz w:val="20"/>
+                    <w:szCs w:val="20"/>
+                  </w:rPr>
+                </m:ctrlPr>
+              </m:sSubPr>
+              <m:e>
+                <m:r>
+                  <m:rPr>
+                    <m:sty m:val="p"/>
+                  </m:rPr>
+                  <w:rPr>
+                    <w:rFonts w:ascii="Cambria Math" w:hAnsi="Cambria Math"/>
+                    <w:sz w:val="20"/>
+                    <w:szCs w:val="20"/>
+                  </w:rPr>
+                  <m:t>f</m:t>
+                </m:r>
+              </m:e>
+              <m:sub>
+                <m:r>
+                  <m:rPr>
+                    <m:sty m:val="p"/>
+                  </m:rPr>
+                  <w:rPr>
+                    <w:rFonts w:ascii="Cambria Math" w:hAnsi="Cambria Math"/>
+                    <w:sz w:val="20"/>
+                    <w:szCs w:val="20"/>
+                  </w:rPr>
+                  <m:t>l</m:t>
+                </m:r>
+              </m:sub>
+            </m:sSub>
+          </m:den>
+        </m:f>
+      </m:oMath>
+      <w:r>
+        <w:rPr>
+          <w:rFonts w:ascii="Cambria Math" w:hAnsi="Cambria Math"/>
+          <w:i w:val="0"/>
+          <w:iCs w:val="0"/>
+          <w:sz w:val="20"/>
+          <w:szCs w:val="20"/>
+        </w:rPr>
+        <w:tab/>
+      </w:r>
+      <w:r>
+        <w:t xml:space="preserve">( </w:t>
+      </w:r>
+      <w:r>
+        <w:fldChar w:fldCharType="begin"/>
+      </w:r>
+      <w:r>
+        <w:instrText xml:space="preserve"> SEQ ( \* ARABIC </w:instrText>
+      </w:r>
+      <w:r>
+        <w:fldChar w:fldCharType="separate"/>
+      </w:r>
+      <w:r>
+        <w:rPr>
+          <w:noProof/>
+        </w:rPr>
+        <w:t>5</w:t>
+      </w:r>
+      <w:r>
+        <w:fldChar w:fldCharType="end"/>
+      </w:r>
+      <w:r>
+        <w:t xml:space="preserve"> )</w:t>
+      </w:r>
+    </w:p>
+    <w:p>
+      <w:pPr>
+        <w:rPr>
+          <w:noProof/>
+        </w:rPr>
+      </w:pPr>
+    </w:p>
+    <w:p>
+      <w:pPr>
+        <w:keepNext/>
+      </w:pPr>
+      <w:r>
+        <w:rPr>
+          <w:noProof/>
+        </w:rPr>
+        <w:pict w14:anchorId="517C849D">
+          <v:shapetype id="_x0000_t75" coordsize="21600,21600" o:spt="75" o:preferrelative="t" path="m@4@5l@4@11@9@11@9@5xe" filled="f" stroked="f">
+            <v:stroke joinstyle="miter"/>
+            <v:formulas>
+              <v:f eqn="if lineDrawn pixelLineWidth 0"/>
+              <v:f eqn="sum @0 1 0"/>
+              <v:f eqn="sum 0 0 @1"/>
+              <v:f eqn="prod @2 1 2"/>
+              <v:f eqn="prod @3 21600 pixelWidth"/>
+              <v:f eqn="prod @3 21600 pixelHeight"/>
+              <v:f eqn="sum @0 0 1"/>
+              <v:f eqn="prod @6 1 2"/>
+              <v:f eqn="prod @7 21600 pixelWidth"/>
+              <v:f eqn="sum @8 21600 0"/>
+              <v:f eqn="prod @7 21600 pixelHeight"/>
+              <v:f eqn="sum @10 21600 0"/>
+            </v:formulas>
+            <v:path o:extrusionok="f" gradientshapeok="t" o:connecttype="rect"/>
+            <o:lock v:ext="edit" aspectratio="t"/>
+          </v:shapetype>
+          <v:shape id="_x0000_i1025" type="#_x0000_t75" style="width:450pt;height:239.45pt">
+            <v:imagedata r:id="rId15" o:title="lpda"/>
+          </v:shape>
+        </w:pict>
+      </w:r>
+    </w:p>
+    <w:p>
+      <w:pPr>
+        <w:pStyle w:val="Caption"/>
+        <w:spacing w:after="0"/>
+        <w:jc w:val="center"/>
+      </w:pPr>
+      <w:r>
+        <w:t xml:space="preserve">Figure </w:t>
+      </w:r>
+      <w:r>
+        <w:fldChar w:fldCharType="begin"/>
+      </w:r>
+      <w:r>
+        <w:instrText xml:space="preserve"> SEQ Figure \* ARABIC </w:instrText>
+      </w:r>
+      <w:r>
+        <w:fldChar w:fldCharType="separate"/>
+      </w:r>
+      <w:r>
+        <w:rPr>
+          <w:noProof/>
+        </w:rPr>
+        <w:t>3</w:t>
+      </w:r>
+      <w:r>
+        <w:fldChar w:fldCharType="end"/>
+      </w:r>
+      <w:r>
+        <w:t>: représentation d'un LPDA</w:t>
+      </w:r>
+    </w:p>
+    <w:p>
+      <w:pPr>
+        <w:pStyle w:val="Caption"/>
+        <w:tabs>
+          <w:tab w:val="left" w:pos="3119"/>
+        </w:tabs>
+        <w:spacing w:after="0"/>
+      </w:pPr>
+      <w:r>
+        <w:tab/>
+        <w:t>Source :</w:t>
+      </w:r>
+      <w:r>
+        <w:t xml:space="preserve"> </w:t>
+      </w:r>
+      <w:hyperlink r:id="rId16" w:history="1">
+        <w:r>
+          <w:rPr>
+            <w:rStyle w:val="Hyperlink"/>
+          </w:rPr>
+          <w:t>https://hamwaves.com/lpda/en/index.html</w:t>
+        </w:r>
+      </w:hyperlink>
+    </w:p>
+    <w:p/>
+    <w:p>
+      <w:r>
+        <w:t>Le 1</w:t>
+      </w:r>
+      <w:r>
+        <w:rPr>
+          <w:vertAlign w:val="superscript"/>
+        </w:rPr>
+        <w:t>er</w:t>
+      </w:r>
+      <w:r>
+        <w:t xml:space="preserve"> paramètre à calculer est la longueur L de chaque élément de l’antenne grâce aux équations vu plus haut.</w:t>
+      </w:r>
+    </w:p>
+    <w:p>
+      <w:pPr>
+        <w:rPr>
+          <w:noProof/>
+        </w:rPr>
+      </w:pPr>
+    </w:p>
+    <w:p>
+      <w:pPr>
+        <w:rPr>
+          <w:noProof/>
+        </w:rPr>
+      </w:pPr>
+      <w:r>
+        <w:rPr>
+          <w:noProof/>
+        </w:rPr>
+        <w:t>L’équation (1) permet de connaitre la fréquence la plus basse à laquelle la reception du signal doit encore être possible.</w:t>
+      </w:r>
+    </w:p>
+    <w:p>
+      <w:pPr>
+        <w:rPr>
+          <w:noProof/>
+        </w:rPr>
+      </w:pPr>
+    </w:p>
+    <w:p>
+      <w:pPr>
+        <w:rPr>
+          <w:noProof/>
+        </w:rPr>
+      </w:pPr>
+      <w:r>
+        <w:rPr>
+          <w:noProof/>
+        </w:rPr>
+        <w:t>L’équation (2) perment de trouver la longueur du plus grand des éléments et, avec celui-ci, il devient possible de calculer les autres elements grâce au rapport :</w:t>
+      </w:r>
+      <w:r>
+        <w:rPr>
+          <w:rFonts w:ascii="Cambria Math" w:hAnsi="Cambria Math" w:cs="Cambria Math"/>
+          <w:noProof/>
+        </w:rPr>
+        <w:t>𝜏</w:t>
+      </w:r>
+      <w:r>
+        <w:rPr>
+          <w:noProof/>
+        </w:rPr>
+        <w:t xml:space="preserve"> = ℓ</w:t>
+      </w:r>
+      <w:r>
+        <w:rPr>
+          <w:rFonts w:ascii="Cambria Math" w:hAnsi="Cambria Math" w:cs="Cambria Math"/>
+          <w:noProof/>
+        </w:rPr>
+        <w:t>𝑖</w:t>
+      </w:r>
+      <w:r>
+        <w:rPr>
+          <w:noProof/>
+        </w:rPr>
+        <w:t>/</w:t>
+      </w:r>
+      <w:r>
+        <w:rPr>
+          <w:noProof/>
+        </w:rPr>
+        <w:t>(</w:t>
+      </w:r>
+      <w:r>
+        <w:rPr>
+          <w:noProof/>
+        </w:rPr>
+        <w:t>ℓ</w:t>
+      </w:r>
+      <w:r>
+        <w:rPr>
+          <w:rFonts w:ascii="Cambria Math" w:hAnsi="Cambria Math" w:cs="Cambria Math"/>
+          <w:noProof/>
+        </w:rPr>
+        <w:t>𝑖</w:t>
+      </w:r>
+      <w:r>
+        <w:rPr>
+          <w:noProof/>
+        </w:rPr>
+        <w:t>−</w:t>
+      </w:r>
+      <w:r>
+        <w:rPr>
+          <w:noProof/>
+        </w:rPr>
+        <w:t>1) comme le montre l’équation (3).</w:t>
+      </w:r>
+    </w:p>
+    <w:p>
+      <w:pPr>
+        <w:rPr>
+          <w:noProof/>
+        </w:rPr>
+      </w:pPr>
+      <w:r>
+        <w:rPr>
+          <w:noProof/>
+        </w:rPr>
+        <w:br w:type="page"/>
+      </w:r>
+    </w:p>
+    <w:p>
+      <w:pPr>
+        <w:rPr>
+          <w:noProof/>
+        </w:rPr>
+      </w:pPr>
+    </w:p>
+    <w:p>
+      <w:pPr>
+        <w:rPr>
+          <w:noProof/>
+        </w:rPr>
+      </w:pPr>
+      <w:r>
+        <w:rPr>
+          <w:noProof/>
+        </w:rPr>
+        <w:t>Les resultats de ces calculs ont été co</w:t>
+      </w:r>
+      <w:r>
+        <w:rPr>
+          <w:noProof/>
+        </w:rPr>
+        <w:t>nsignés dans le tableau suivant</w:t>
+      </w:r>
+      <w:r>
+        <w:rPr>
+          <w:noProof/>
+        </w:rPr>
+        <w:t xml:space="preserve"> et serviront de base pour construire l’antenne.</w:t>
+      </w:r>
+    </w:p>
+    <w:p>
+      <w:pPr>
+        <w:rPr>
+          <w:noProof/>
+        </w:rPr>
+      </w:pPr>
+    </w:p>
+    <w:tbl>
+      <w:tblPr>
+        <w:tblW w:w="7059" w:type="dxa"/>
+        <w:jc w:val="center"/>
+        <w:tblCellMar>
+          <w:left w:w="70" w:type="dxa"/>
+          <w:right w:w="70" w:type="dxa"/>
+        </w:tblCellMar>
+        <w:tblLook w:val="04A0" w:firstRow="1" w:lastRow="0" w:firstColumn="1" w:lastColumn="0" w:noHBand="0" w:noVBand="1"/>
+      </w:tblPr>
+      <w:tblGrid>
+        <w:gridCol w:w="3040"/>
+        <w:gridCol w:w="1088"/>
+        <w:gridCol w:w="977"/>
+        <w:gridCol w:w="977"/>
+        <w:gridCol w:w="977"/>
+      </w:tblGrid>
+      <w:tr>
+        <w:trPr>
+          <w:trHeight w:val="300"/>
+          <w:jc w:val="center"/>
+        </w:trPr>
+        <w:tc>
+          <w:tcPr>
+            <w:tcW w:w="3040" w:type="dxa"/>
+            <w:tcBorders>
+              <w:top w:val="single" w:sz="8" w:space="0" w:color="auto"/>
+              <w:left w:val="single" w:sz="8" w:space="0" w:color="auto"/>
+              <w:bottom w:val="single" w:sz="4" w:space="0" w:color="auto"/>
+              <w:right w:val="single" w:sz="4" w:space="0" w:color="auto"/>
+            </w:tcBorders>
+            <w:shd w:val="clear" w:color="auto" w:fill="auto"/>
+            <w:noWrap/>
+            <w:vAlign w:val="bottom"/>
+            <w:hideMark/>
+          </w:tcPr>
+          <w:p>
+            <w:pPr>
+              <w:jc w:val="center"/>
+              <w:rPr>
+                <w:rFonts w:ascii="Calibri" w:eastAsia="Times New Roman" w:hAnsi="Calibri"/>
+                <w:color w:val="000000"/>
+              </w:rPr>
+            </w:pPr>
+          </w:p>
+        </w:tc>
+        <w:tc>
+          <w:tcPr>
+            <w:tcW w:w="1088" w:type="dxa"/>
+            <w:tcBorders>
+              <w:top w:val="single" w:sz="8" w:space="0" w:color="auto"/>
+              <w:left w:val="nil"/>
+              <w:bottom w:val="single" w:sz="4" w:space="0" w:color="auto"/>
+              <w:right w:val="single" w:sz="4" w:space="0" w:color="auto"/>
+            </w:tcBorders>
+            <w:shd w:val="clear" w:color="auto" w:fill="auto"/>
+            <w:noWrap/>
+            <w:vAlign w:val="bottom"/>
+            <w:hideMark/>
+          </w:tcPr>
+          <w:p>
+            <w:pPr>
+              <w:jc w:val="center"/>
+              <w:rPr>
+                <w:rFonts w:ascii="Calibri" w:eastAsia="Times New Roman" w:hAnsi="Calibri"/>
+                <w:color w:val="000000"/>
+                <w:vertAlign w:val="subscript"/>
+              </w:rPr>
+            </w:pPr>
+            <w:r>
+              <w:rPr>
+                <w:rFonts w:ascii="Calibri" w:eastAsia="Times New Roman" w:hAnsi="Calibri"/>
+                <w:color w:val="000000"/>
+              </w:rPr>
+              <w:t>L</w:t>
+            </w:r>
+            <w:r>
+              <w:rPr>
+                <w:rFonts w:ascii="Calibri" w:eastAsia="Times New Roman" w:hAnsi="Calibri"/>
+                <w:color w:val="000000"/>
+                <w:vertAlign w:val="subscript"/>
+              </w:rPr>
+              <w:t>0</w:t>
+            </w:r>
+          </w:p>
+        </w:tc>
+        <w:tc>
+          <w:tcPr>
+            <w:tcW w:w="977" w:type="dxa"/>
+            <w:tcBorders>
+              <w:top w:val="single" w:sz="8" w:space="0" w:color="auto"/>
+              <w:left w:val="nil"/>
+              <w:bottom w:val="single" w:sz="4" w:space="0" w:color="auto"/>
+              <w:right w:val="single" w:sz="4" w:space="0" w:color="auto"/>
+            </w:tcBorders>
+            <w:shd w:val="clear" w:color="auto" w:fill="auto"/>
+            <w:noWrap/>
+            <w:vAlign w:val="bottom"/>
+            <w:hideMark/>
+          </w:tcPr>
+          <w:p>
+            <w:pPr>
+              <w:jc w:val="center"/>
+              <w:rPr>
+                <w:rFonts w:ascii="Calibri" w:eastAsia="Times New Roman" w:hAnsi="Calibri"/>
+                <w:color w:val="000000"/>
+                <w:vertAlign w:val="subscript"/>
+              </w:rPr>
+            </w:pPr>
+            <w:r>
+              <w:rPr>
+                <w:rFonts w:ascii="Calibri" w:eastAsia="Times New Roman" w:hAnsi="Calibri"/>
+                <w:color w:val="000000"/>
+              </w:rPr>
+              <w:t>L</w:t>
+            </w:r>
+            <w:r>
+              <w:rPr>
+                <w:rFonts w:ascii="Calibri" w:eastAsia="Times New Roman" w:hAnsi="Calibri"/>
+                <w:color w:val="000000"/>
+                <w:vertAlign w:val="subscript"/>
+              </w:rPr>
+              <w:t>1</w:t>
+            </w:r>
+          </w:p>
+        </w:tc>
+        <w:tc>
+          <w:tcPr>
+            <w:tcW w:w="977" w:type="dxa"/>
+            <w:tcBorders>
+              <w:top w:val="single" w:sz="8" w:space="0" w:color="auto"/>
+              <w:left w:val="nil"/>
+              <w:bottom w:val="single" w:sz="4" w:space="0" w:color="auto"/>
+              <w:right w:val="single" w:sz="4" w:space="0" w:color="auto"/>
+            </w:tcBorders>
+            <w:shd w:val="clear" w:color="auto" w:fill="auto"/>
+            <w:noWrap/>
+            <w:vAlign w:val="bottom"/>
+            <w:hideMark/>
+          </w:tcPr>
+          <w:p>
+            <w:pPr>
+              <w:jc w:val="center"/>
+              <w:rPr>
+                <w:rFonts w:ascii="Calibri" w:eastAsia="Times New Roman" w:hAnsi="Calibri"/>
+                <w:color w:val="000000"/>
+                <w:vertAlign w:val="subscript"/>
+              </w:rPr>
+            </w:pPr>
+            <w:r>
+              <w:rPr>
+                <w:rFonts w:ascii="Calibri" w:eastAsia="Times New Roman" w:hAnsi="Calibri"/>
+                <w:color w:val="000000"/>
+              </w:rPr>
+              <w:t>L</w:t>
+            </w:r>
+            <w:r>
+              <w:rPr>
+                <w:rFonts w:ascii="Calibri" w:eastAsia="Times New Roman" w:hAnsi="Calibri"/>
+                <w:color w:val="000000"/>
+                <w:vertAlign w:val="subscript"/>
+              </w:rPr>
+              <w:t>2</w:t>
+            </w:r>
+          </w:p>
+        </w:tc>
+        <w:tc>
+          <w:tcPr>
+            <w:tcW w:w="977" w:type="dxa"/>
+            <w:tcBorders>
+              <w:top w:val="single" w:sz="8" w:space="0" w:color="auto"/>
+              <w:left w:val="nil"/>
+              <w:bottom w:val="single" w:sz="4" w:space="0" w:color="auto"/>
+              <w:right w:val="single" w:sz="8" w:space="0" w:color="auto"/>
+            </w:tcBorders>
+            <w:shd w:val="clear" w:color="auto" w:fill="auto"/>
+            <w:noWrap/>
+            <w:vAlign w:val="bottom"/>
+            <w:hideMark/>
+          </w:tcPr>
+          <w:p>
+            <w:pPr>
+              <w:jc w:val="center"/>
+              <w:rPr>
+                <w:rFonts w:ascii="Calibri" w:eastAsia="Times New Roman" w:hAnsi="Calibri"/>
+                <w:color w:val="000000"/>
+                <w:vertAlign w:val="subscript"/>
+              </w:rPr>
+            </w:pPr>
+            <w:r>
+              <w:rPr>
+                <w:rFonts w:ascii="Calibri" w:eastAsia="Times New Roman" w:hAnsi="Calibri"/>
+                <w:color w:val="000000"/>
+              </w:rPr>
+              <w:t>L</w:t>
+            </w:r>
+            <w:r>
+              <w:rPr>
+                <w:rFonts w:ascii="Calibri" w:eastAsia="Times New Roman" w:hAnsi="Calibri"/>
+                <w:color w:val="000000"/>
+                <w:vertAlign w:val="subscript"/>
+              </w:rPr>
+              <w:t>3</w:t>
+            </w:r>
+          </w:p>
+        </w:tc>
+      </w:tr>
+      <w:tr>
+        <w:trPr>
+          <w:trHeight w:val="315"/>
+          <w:jc w:val="center"/>
+        </w:trPr>
+        <w:tc>
+          <w:tcPr>
+            <w:tcW w:w="3040" w:type="dxa"/>
+            <w:tcBorders>
+              <w:top w:val="nil"/>
+              <w:left w:val="single" w:sz="8" w:space="0" w:color="auto"/>
+              <w:bottom w:val="single" w:sz="8" w:space="0" w:color="auto"/>
+              <w:right w:val="single" w:sz="4" w:space="0" w:color="auto"/>
+            </w:tcBorders>
+            <w:shd w:val="clear" w:color="auto" w:fill="auto"/>
+            <w:noWrap/>
+            <w:vAlign w:val="bottom"/>
+            <w:hideMark/>
+          </w:tcPr>
+          <w:p>
+            <w:pPr>
+              <w:jc w:val="center"/>
+              <w:rPr>
+                <w:rFonts w:ascii="Calibri" w:eastAsia="Times New Roman" w:hAnsi="Calibri"/>
+                <w:color w:val="000000"/>
+                <w:lang w:val="en-US"/>
+              </w:rPr>
+            </w:pPr>
+            <w:r>
+              <w:rPr>
+                <w:rFonts w:ascii="Calibri" w:eastAsia="Times New Roman" w:hAnsi="Calibri"/>
+                <w:color w:val="000000"/>
+                <w:lang w:val="en-US"/>
+              </w:rPr>
+              <w:t>Length of dipole element [mm]</w:t>
+            </w:r>
+          </w:p>
+        </w:tc>
+        <w:tc>
+          <w:tcPr>
+            <w:tcW w:w="1088" w:type="dxa"/>
+            <w:tcBorders>
+              <w:top w:val="nil"/>
+              <w:left w:val="nil"/>
+              <w:bottom w:val="single" w:sz="8" w:space="0" w:color="auto"/>
+              <w:right w:val="single" w:sz="4" w:space="0" w:color="auto"/>
+            </w:tcBorders>
+            <w:shd w:val="clear" w:color="auto" w:fill="auto"/>
+            <w:noWrap/>
+            <w:vAlign w:val="bottom"/>
+            <w:hideMark/>
+          </w:tcPr>
+          <w:p>
+            <w:pPr>
+              <w:jc w:val="center"/>
+              <w:rPr>
+                <w:rFonts w:ascii="Calibri" w:eastAsia="Times New Roman" w:hAnsi="Calibri"/>
+                <w:color w:val="000000"/>
+              </w:rPr>
+            </w:pPr>
+            <w:r>
+              <w:rPr>
+                <w:rFonts w:ascii="Calibri" w:eastAsia="Times New Roman" w:hAnsi="Calibri"/>
+                <w:color w:val="000000"/>
+              </w:rPr>
+              <w:t>356.89578</w:t>
+            </w:r>
+          </w:p>
+        </w:tc>
+        <w:tc>
+          <w:tcPr>
+            <w:tcW w:w="977" w:type="dxa"/>
+            <w:tcBorders>
+              <w:top w:val="nil"/>
+              <w:left w:val="nil"/>
+              <w:bottom w:val="single" w:sz="8" w:space="0" w:color="auto"/>
+              <w:right w:val="single" w:sz="4" w:space="0" w:color="auto"/>
+            </w:tcBorders>
+            <w:shd w:val="clear" w:color="auto" w:fill="auto"/>
+            <w:noWrap/>
+            <w:vAlign w:val="bottom"/>
+            <w:hideMark/>
+          </w:tcPr>
+          <w:p>
+            <w:pPr>
+              <w:jc w:val="center"/>
+              <w:rPr>
+                <w:rFonts w:ascii="Calibri" w:eastAsia="Times New Roman" w:hAnsi="Calibri"/>
+                <w:color w:val="000000"/>
+              </w:rPr>
+            </w:pPr>
+            <w:r>
+              <w:rPr>
+                <w:rFonts w:ascii="Calibri" w:eastAsia="Times New Roman" w:hAnsi="Calibri"/>
+                <w:color w:val="000000"/>
+              </w:rPr>
+              <w:t>285.5166</w:t>
+            </w:r>
+          </w:p>
+        </w:tc>
+        <w:tc>
+          <w:tcPr>
+            <w:tcW w:w="977" w:type="dxa"/>
+            <w:tcBorders>
+              <w:top w:val="nil"/>
+              <w:left w:val="nil"/>
+              <w:bottom w:val="single" w:sz="8" w:space="0" w:color="auto"/>
+              <w:right w:val="single" w:sz="4" w:space="0" w:color="auto"/>
+            </w:tcBorders>
+            <w:shd w:val="clear" w:color="auto" w:fill="auto"/>
+            <w:noWrap/>
+            <w:vAlign w:val="bottom"/>
+            <w:hideMark/>
+          </w:tcPr>
+          <w:p>
+            <w:pPr>
+              <w:jc w:val="center"/>
+              <w:rPr>
+                <w:rFonts w:ascii="Calibri" w:eastAsia="Times New Roman" w:hAnsi="Calibri"/>
+                <w:color w:val="000000"/>
+              </w:rPr>
+            </w:pPr>
+            <w:r>
+              <w:rPr>
+                <w:rFonts w:ascii="Calibri" w:eastAsia="Times New Roman" w:hAnsi="Calibri"/>
+                <w:color w:val="000000"/>
+              </w:rPr>
+              <w:t>228.4133</w:t>
+            </w:r>
+          </w:p>
+        </w:tc>
+        <w:tc>
+          <w:tcPr>
+            <w:tcW w:w="977" w:type="dxa"/>
+            <w:tcBorders>
+              <w:top w:val="nil"/>
+              <w:left w:val="nil"/>
+              <w:bottom w:val="single" w:sz="8" w:space="0" w:color="auto"/>
+              <w:right w:val="single" w:sz="8" w:space="0" w:color="auto"/>
+            </w:tcBorders>
+            <w:shd w:val="clear" w:color="auto" w:fill="auto"/>
+            <w:noWrap/>
+            <w:vAlign w:val="bottom"/>
+            <w:hideMark/>
+          </w:tcPr>
+          <w:p>
+            <w:pPr>
+              <w:jc w:val="center"/>
+              <w:rPr>
+                <w:rFonts w:ascii="Calibri" w:eastAsia="Times New Roman" w:hAnsi="Calibri"/>
+                <w:color w:val="000000"/>
+              </w:rPr>
+            </w:pPr>
+            <w:r>
+              <w:rPr>
+                <w:rFonts w:ascii="Calibri" w:eastAsia="Times New Roman" w:hAnsi="Calibri"/>
+                <w:color w:val="000000"/>
+              </w:rPr>
+              <w:t>182.7306</w:t>
+            </w:r>
+          </w:p>
+        </w:tc>
+      </w:tr>
+    </w:tbl>
+    <w:p>
+      <w:pPr>
+        <w:jc w:val="center"/>
+        <w:rPr>
+          <w:i/>
+          <w:iCs/>
+          <w:color w:val="44546A" w:themeColor="text2"/>
+          <w:sz w:val="18"/>
+          <w:szCs w:val="18"/>
+        </w:rPr>
+      </w:pPr>
+      <w:r>
+        <w:rPr>
+          <w:i/>
+          <w:iCs/>
+          <w:color w:val="44546A" w:themeColor="text2"/>
+          <w:sz w:val="18"/>
+          <w:szCs w:val="18"/>
+        </w:rPr>
+        <w:t xml:space="preserve">Tableau </w:t>
+      </w:r>
+      <w:r>
+        <w:rPr>
+          <w:i/>
+          <w:iCs/>
+          <w:color w:val="44546A" w:themeColor="text2"/>
+          <w:sz w:val="18"/>
+          <w:szCs w:val="18"/>
+        </w:rPr>
+        <w:fldChar w:fldCharType="begin"/>
+      </w:r>
+      <w:r>
+        <w:rPr>
+          <w:i/>
+          <w:iCs/>
+          <w:color w:val="44546A" w:themeColor="text2"/>
+          <w:sz w:val="18"/>
+          <w:szCs w:val="18"/>
+        </w:rPr>
+        <w:instrText xml:space="preserve"> SEQ Tableau \* ARABIC </w:instrText>
+      </w:r>
+      <w:r>
+        <w:rPr>
+          <w:i/>
+          <w:iCs/>
+          <w:color w:val="44546A" w:themeColor="text2"/>
+          <w:sz w:val="18"/>
+          <w:szCs w:val="18"/>
+        </w:rPr>
+        <w:fldChar w:fldCharType="separate"/>
+      </w:r>
+      <w:r>
+        <w:rPr>
+          <w:i/>
+          <w:iCs/>
+          <w:color w:val="44546A" w:themeColor="text2"/>
+          <w:sz w:val="18"/>
+          <w:szCs w:val="18"/>
+        </w:rPr>
+        <w:t>1</w:t>
+      </w:r>
+      <w:r>
+        <w:rPr>
+          <w:i/>
+          <w:iCs/>
+          <w:color w:val="44546A" w:themeColor="text2"/>
+          <w:sz w:val="18"/>
+          <w:szCs w:val="18"/>
+        </w:rPr>
+        <w:fldChar w:fldCharType="end"/>
+      </w:r>
+      <w:r>
+        <w:rPr>
+          <w:i/>
+          <w:iCs/>
+          <w:color w:val="44546A" w:themeColor="text2"/>
+          <w:sz w:val="18"/>
+          <w:szCs w:val="18"/>
+        </w:rPr>
+        <w:t>: longueur des éléments de l'antenne</w:t>
+      </w:r>
+    </w:p>
+    <w:p/>
+    <w:p>
+      <w:r>
+        <w:t>Le 2</w:t>
+      </w:r>
+      <w:r>
+        <w:rPr>
+          <w:vertAlign w:val="superscript"/>
+        </w:rPr>
+        <w:t>ème</w:t>
+      </w:r>
+      <w:r>
+        <w:t xml:space="preserve"> paramètre à calculer est la distance D entre chaque élément.</w:t>
+      </w:r>
+      <w:bookmarkStart w:id="2" w:name="_GoBack"/>
+      <w:bookmarkEnd w:id="2"/>
+    </w:p>
+    <w:p>
+      <w:pPr>
+        <w:rPr>
+          <w:lang w:val="de-CH"/>
+        </w:rPr>
+      </w:pPr>
+      <w:r>
+        <w:rPr>
+          <w:noProof/>
+        </w:rPr>
+        <w:drawing>
+          <wp:inline distT="0" distB="0" distL="0" distR="0" wp14:anchorId="0012A84B" wp14:editId="66CEFCB1">
+            <wp:extent cx="4638675" cy="3401866"/>
+            <wp:effectExtent l="0" t="0" r="0" b="8255"/>
+            <wp:docPr id="9" name="Picture 9"/>
+            <wp:cNvGraphicFramePr>
+              <a:graphicFrameLocks xmlns:a="http://schemas.openxmlformats.org/drawingml/2006/main" noChangeAspect="1"/>
+            </wp:cNvGraphicFramePr>
+            <a:graphic xmlns:a="http://schemas.openxmlformats.org/drawingml/2006/main">
+              <a:graphicData uri="http://schemas.openxmlformats.org/drawingml/2006/picture">
+                <pic:pic xmlns:pic="http://schemas.openxmlformats.org/drawingml/2006/picture">
+                  <pic:nvPicPr>
+                    <pic:cNvPr id="1" name=""/>
+                    <pic:cNvPicPr/>
+                  </pic:nvPicPr>
+                  <pic:blipFill>
+                    <a:blip r:embed="rId17"/>
+                    <a:stretch>
+                      <a:fillRect/>
+                    </a:stretch>
+                  </pic:blipFill>
+                  <pic:spPr>
+                    <a:xfrm>
+                      <a:off x="0" y="0"/>
                       <a:ext cx="4640543" cy="3403236"/>
                     </a:xfrm>
                     <a:prstGeom prst="rect">
@@ -2256,27 +4704,11 @@
     </w:p>
     <w:p>
       <w:pPr>
-        <w:pStyle w:val="Heading4"/>
+        <w:ind w:left="576"/>
         <w:rPr>
           <w:lang w:val="de-CH"/>
         </w:rPr>
       </w:pPr>
-      <w:proofErr w:type="spellStart"/>
-      <w:r>
-        <w:rPr>
-          <w:lang w:val="de-CH"/>
-        </w:rPr>
-        <w:t>Calcul</w:t>
-      </w:r>
-      <w:proofErr w:type="spellEnd"/>
-    </w:p>
-    <w:p>
-      <w:pPr>
-        <w:ind w:left="576"/>
-        <w:rPr>
-          <w:lang w:val="de-CH"/>
-        </w:rPr>
-      </w:pPr>
     </w:p>
     <w:p>
       <w:pPr>
@@ -2292,7 +4724,16 @@
         <w:pStyle w:val="Heading1"/>
       </w:pPr>
       <w:r>
-        <w:t>Implémentation</w:t>
+        <w:t>Circuit d’interface</w:t>
+      </w:r>
+    </w:p>
+    <w:p/>
+    <w:p>
+      <w:pPr>
+        <w:pStyle w:val="Heading1"/>
+      </w:pPr>
+      <w:r>
+        <w:t>Programmation</w:t>
       </w:r>
     </w:p>
     <w:p>
@@ -2310,8 +4751,6 @@
       <w:r>
         <w:t>Affichage</w:t>
       </w:r>
-      <w:bookmarkStart w:id="3" w:name="_GoBack"/>
-      <w:bookmarkEnd w:id="3"/>
     </w:p>
     <w:p>
       <w:pPr>
@@ -2320,11 +4759,11 @@
           <w:tab w:val="left" w:pos="8364"/>
         </w:tabs>
       </w:pPr>
-      <w:bookmarkStart w:id="4" w:name="_Toc4152621"/>
+      <w:bookmarkStart w:id="3" w:name="_Toc4152621"/>
       <w:r>
         <w:t>Tests</w:t>
       </w:r>
-      <w:bookmarkEnd w:id="4"/>
+      <w:bookmarkEnd w:id="3"/>
       <w:r>
         <w:t xml:space="preserve"> et résultats</w:t>
       </w:r>
@@ -2337,11 +4776,11 @@
           <w:tab w:val="left" w:pos="8364"/>
         </w:tabs>
       </w:pPr>
-      <w:bookmarkStart w:id="5" w:name="_Toc4152622"/>
+      <w:bookmarkStart w:id="4" w:name="_Toc4152622"/>
       <w:r>
         <w:t>Améliorations futures</w:t>
       </w:r>
-      <w:bookmarkEnd w:id="5"/>
+      <w:bookmarkEnd w:id="4"/>
     </w:p>
     <w:p/>
     <w:p>
@@ -2351,11 +4790,11 @@
           <w:tab w:val="left" w:pos="8364"/>
         </w:tabs>
       </w:pPr>
-      <w:bookmarkStart w:id="6" w:name="_Toc4152623"/>
+      <w:bookmarkStart w:id="5" w:name="_Toc4152623"/>
       <w:r>
         <w:t>Conclusion</w:t>
       </w:r>
-      <w:bookmarkEnd w:id="6"/>
+      <w:bookmarkEnd w:id="5"/>
     </w:p>
     <w:p>
       <w:pPr>
@@ -2367,9 +4806,9 @@
       </w:pPr>
     </w:p>
     <w:sectPr>
-      <w:headerReference w:type="default" r:id="rId15"/>
-      <w:footerReference w:type="default" r:id="rId16"/>
-      <w:footerReference w:type="first" r:id="rId17"/>
+      <w:headerReference w:type="default" r:id="rId18"/>
+      <w:footerReference w:type="default" r:id="rId19"/>
+      <w:footerReference w:type="first" r:id="rId20"/>
       <w:type w:val="continuous"/>
       <w:pgSz w:w="11900" w:h="16838"/>
       <w:pgMar w:top="945" w:right="1440" w:bottom="528" w:left="1440" w:header="0" w:footer="0" w:gutter="0"/>
@@ -2399,26 +4838,8 @@
       <w:r>
         <w:t>Faux</w:t>
       </w:r>
-    </w:p>
-    <w:p>
-      <w:pPr>
-        <w:pStyle w:val="CommentText"/>
-      </w:pPr>
-    </w:p>
-  </w:comment>
-  <w:comment w:id="2" w:author="Johan Chenaux" w:date="2019-05-16T11:33:00Z" w:initials="JC">
-    <w:p>
-      <w:pPr>
-        <w:pStyle w:val="CommentText"/>
-      </w:pPr>
-      <w:r>
-        <w:rPr>
-          <w:rStyle w:val="CommentReference"/>
-        </w:rPr>
-        <w:annotationRef/>
-      </w:r>
-      <w:r>
-        <w:t>Wiki</w:t>
+      <w:r>
+        <w:t xml:space="preserve"> mais non</w:t>
       </w:r>
     </w:p>
     <w:p>
@@ -2433,7 +4854,6 @@
 <file path=word/commentsExtended.xml><?xml version="1.0" encoding="utf-8"?>
 <w15:commentsEx xmlns:wpc="http://schemas.microsoft.com/office/word/2010/wordprocessingCanvas" xmlns:cx="http://schemas.microsoft.com/office/drawing/2014/chartex" xmlns:cx1="http://schemas.microsoft.com/office/drawing/2015/9/8/chartex" xmlns:mc="http://schemas.openxmlformats.org/markup-compatibility/2006" xmlns:o="urn:schemas-microsoft-com:office:office" xmlns:r="http://schemas.openxmlformats.org/officeDocument/2006/relationships" xmlns:m="http://schemas.openxmlformats.org/officeDocument/2006/math" xmlns:v="urn:schemas-microsoft-com:vml" xmlns:wp14="http://schemas.microsoft.com/office/word/2010/wordprocessingDrawing" xmlns:wp="http://schemas.openxmlformats.org/drawingml/2006/wordprocessingDrawing" xmlns:w10="urn:schemas-microsoft-com:office:word" xmlns:w="http://schemas.openxmlformats.org/wordprocessingml/2006/main" xmlns:w14="http://schemas.microsoft.com/office/word/2010/wordml" xmlns:w15="http://schemas.microsoft.com/office/word/2012/wordml" xmlns:w16se="http://schemas.microsoft.com/office/word/2015/wordml/symex" xmlns:wpg="http://schemas.microsoft.com/office/word/2010/wordprocessingGroup" xmlns:wpi="http://schemas.microsoft.com/office/word/2010/wordprocessingInk" xmlns:wne="http://schemas.microsoft.com/office/word/2006/wordml" xmlns:wps="http://schemas.microsoft.com/office/word/2010/wordprocessingShape" mc:Ignorable="w14 w15 w16se wp14">
   <w15:commentEx w15:paraId="1F9AC989" w15:done="0"/>
-  <w15:commentEx w15:paraId="74307309" w15:done="0"/>
 </w15:commentsEx>
 </file>
 
@@ -2600,7 +5020,7 @@
           <w:rPr>
             <w:noProof/>
           </w:rPr>
-          <w:t>4</w:t>
+          <w:t>5</w:t>
         </w:r>
         <w:r>
           <w:rPr>
@@ -5524,6 +7944,26 @@
       <w:szCs w:val="20"/>
     </w:rPr>
   </w:style>
+  <w:style w:type="character" w:customStyle="1" w:styleId="mi">
+    <w:name w:val="mi"/>
+    <w:basedOn w:val="DefaultParagraphFont"/>
+    <w:rsid w:val="00F133A8"/>
+  </w:style>
+  <w:style w:type="character" w:customStyle="1" w:styleId="mjxassistivemathml">
+    <w:name w:val="mjx_assistive_mathml"/>
+    <w:basedOn w:val="DefaultParagraphFont"/>
+    <w:rsid w:val="00F133A8"/>
+  </w:style>
+  <w:style w:type="character" w:customStyle="1" w:styleId="mo">
+    <w:name w:val="mo"/>
+    <w:basedOn w:val="DefaultParagraphFont"/>
+    <w:rsid w:val="00DB5DB3"/>
+  </w:style>
+  <w:style w:type="character" w:customStyle="1" w:styleId="mn">
+    <w:name w:val="mn"/>
+    <w:basedOn w:val="DefaultParagraphFont"/>
+    <w:rsid w:val="00DB5DB3"/>
+  </w:style>
 </w:styles>
 </file>
 
@@ -5622,7 +8062,7 @@
     <w:charset w:val="00"/>
     <w:family w:val="roman"/>
     <w:pitch w:val="variable"/>
-    <w:sig w:usb0="E0002EFF" w:usb1="C000785B" w:usb2="00000009" w:usb3="00000000" w:csb0="000001FF" w:csb1="00000000"/>
+    <w:sig w:usb0="E0002AFF" w:usb1="C0007843" w:usb2="00000009" w:usb3="00000000" w:csb0="000001FF" w:csb1="00000000"/>
   </w:font>
   <w:font w:name="Symbol">
     <w:panose1 w:val="05050102010706020507"/>
@@ -5650,14 +8090,14 @@
     <w:charset w:val="00"/>
     <w:family w:val="swiss"/>
     <w:pitch w:val="variable"/>
-    <w:sig w:usb0="E0002EFF" w:usb1="C0007843" w:usb2="00000009" w:usb3="00000000" w:csb0="000001FF" w:csb1="00000000"/>
+    <w:sig w:usb0="E0002AFF" w:usb1="C0007843" w:usb2="00000009" w:usb3="00000000" w:csb0="000001FF" w:csb1="00000000"/>
   </w:font>
   <w:font w:name="Calibri Light">
     <w:panose1 w:val="020F0302020204030204"/>
     <w:charset w:val="00"/>
     <w:family w:val="swiss"/>
     <w:pitch w:val="variable"/>
-    <w:sig w:usb0="E0002AFF" w:usb1="C000247B" w:usb2="00000009" w:usb3="00000000" w:csb0="000001FF" w:csb1="00000000"/>
+    <w:sig w:usb0="A00002EF" w:usb1="4000207B" w:usb2="00000000" w:usb3="00000000" w:csb0="0000009F" w:csb1="00000000"/>
   </w:font>
   <w:font w:name="Segoe UI">
     <w:panose1 w:val="020B0502040204020203"/>
@@ -5671,7 +8111,7 @@
     <w:charset w:val="00"/>
     <w:family w:val="swiss"/>
     <w:pitch w:val="variable"/>
-    <w:sig w:usb0="E0002AFF" w:usb1="C000247B" w:usb2="00000009" w:usb3="00000000" w:csb0="000001FF" w:csb1="00000000"/>
+    <w:sig w:usb0="E00002FF" w:usb1="4000ACFF" w:usb2="00000001" w:usb3="00000000" w:csb0="0000019F" w:csb1="00000000"/>
   </w:font>
   <w:font w:name="Helvetica">
     <w:panose1 w:val="020B0604020202020204"/>
@@ -5699,7 +8139,14 @@
     <w:charset w:val="00"/>
     <w:family w:val="roman"/>
     <w:pitch w:val="variable"/>
-    <w:sig w:usb0="E00002FF" w:usb1="400004FF" w:usb2="00000000" w:usb3="00000000" w:csb0="0000019F" w:csb1="00000000"/>
+    <w:sig w:usb0="A00002EF" w:usb1="4000004B" w:usb2="00000000" w:usb3="00000000" w:csb0="0000009F" w:csb1="00000000"/>
+  </w:font>
+  <w:font w:name="Cambria Math">
+    <w:panose1 w:val="02040503050406030204"/>
+    <w:charset w:val="00"/>
+    <w:family w:val="roman"/>
+    <w:pitch w:val="variable"/>
+    <w:sig w:usb0="E00002FF" w:usb1="420024FF" w:usb2="00000000" w:usb3="00000000" w:csb0="0000019F" w:csb1="00000000"/>
   </w:font>
 </w:fonts>
 </file>
@@ -5721,6 +8168,7 @@
   <w:rsids>
     <w:rsidRoot w:val="00295369"/>
     <w:rsid w:val="00295369"/>
+    <w:rsid w:val="00306EA0"/>
     <w:rsid w:val="00E54079"/>
     <w:rsid w:val="00FA5693"/>
   </w:rsids>
@@ -6171,7 +8619,7 @@
     <w:basedOn w:val="DefaultParagraphFont"/>
     <w:uiPriority w:val="99"/>
     <w:semiHidden/>
-    <w:rsid w:val="00E54079"/>
+    <w:rsid w:val="00306EA0"/>
     <w:rPr>
       <w:color w:val="808080"/>
     </w:rPr>
@@ -6494,11 +8942,29 @@
 </file>
 
 <file path=customXml/item1.xml><?xml version="1.0" encoding="utf-8"?>
-<b:Sources xmlns:b="http://schemas.openxmlformats.org/officeDocument/2006/bibliography" xmlns="http://schemas.openxmlformats.org/officeDocument/2006/bibliography" SelectedStyle="\APASixthEditionOfficeOnline.xsl" StyleName="APA" Version="6"/>
+<b:Sources xmlns:b="http://schemas.openxmlformats.org/officeDocument/2006/bibliography" xmlns="http://schemas.openxmlformats.org/officeDocument/2006/bibliography" SelectedStyle="\HarvardAnglia2008OfficeOnline.xsl" StyleName="Harvard - Anglia" Version="2008">
+  <b:Source>
+    <b:Tag>wik</b:Tag>
+    <b:SourceType>InternetSite</b:SourceType>
+    <b:Guid>{368C9039-5EFC-4740-927A-FB7675E25FA0}</b:Guid>
+    <b:Title>Antenne log-périodique</b:Title>
+    <b:Author>
+      <b:Author>
+        <b:NameList>
+          <b:Person>
+            <b:Last>wikipedia</b:Last>
+          </b:Person>
+        </b:NameList>
+      </b:Author>
+    </b:Author>
+    <b:URL>https://fr.wikipedia.org/wiki/Antenne_log-p%C3%A9riodique</b:URL>
+    <b:RefOrder>1</b:RefOrder>
+  </b:Source>
+</b:Sources>
 </file>
 
 <file path=customXml/itemProps1.xml><?xml version="1.0" encoding="utf-8"?>
-<ds:datastoreItem xmlns:ds="http://schemas.openxmlformats.org/officeDocument/2006/customXml" ds:itemID="{2C5364B3-1B5E-445F-8802-CD317CB49D7A}">
+<ds:datastoreItem xmlns:ds="http://schemas.openxmlformats.org/officeDocument/2006/customXml" ds:itemID="{80BE4C30-F0AF-4FF4-9AB0-ECA5DA6DAC24}">
   <ds:schemaRefs>
     <ds:schemaRef ds:uri="http://schemas.openxmlformats.org/officeDocument/2006/bibliography"/>
   </ds:schemaRefs>

</xml_diff>

<commit_message>
rapport + prog + pcb test
</commit_message>
<xml_diff>
--- a/Rapport/TD_2019.docx
+++ b/Rapport/TD_2019.docx
@@ -8,7 +8,7 @@
           <w:rFonts w:ascii="Helvetica" w:eastAsia="Times New Roman" w:hAnsi="Helvetica"/>
           <w:sz w:val="24"/>
           <w:szCs w:val="24"/>
-          <w:lang w:val="en-GB" w:eastAsia="en-US"/>
+          <w:lang w:eastAsia="en-US"/>
         </w:rPr>
       </w:pPr>
       <w:r>
@@ -155,7 +155,7 @@
           <w:rFonts w:ascii="Times New Roman" w:eastAsia="Times New Roman" w:hAnsi="Times New Roman"/>
           <w:sz w:val="24"/>
           <w:szCs w:val="24"/>
-          <w:lang w:val="en-GB" w:eastAsia="en-US"/>
+          <w:lang w:eastAsia="en-US"/>
         </w:rPr>
       </w:pPr>
     </w:p>
@@ -168,7 +168,7 @@
           <w:rFonts w:ascii="Times New Roman" w:eastAsia="Times New Roman" w:hAnsi="Times New Roman"/>
           <w:sz w:val="24"/>
           <w:szCs w:val="24"/>
-          <w:lang w:val="en-GB" w:eastAsia="en-US"/>
+          <w:lang w:eastAsia="en-US"/>
         </w:rPr>
       </w:pPr>
     </w:p>
@@ -182,7 +182,7 @@
           <w:color w:val="5F5F5F"/>
           <w:sz w:val="20"/>
           <w:szCs w:val="20"/>
-          <w:lang w:val="en-GB" w:eastAsia="en-US"/>
+          <w:lang w:eastAsia="en-US"/>
         </w:rPr>
       </w:pPr>
     </w:p>
@@ -198,7 +198,7 @@
           <w:spacing w:val="44"/>
           <w:sz w:val="24"/>
           <w:szCs w:val="24"/>
-          <w:lang w:val="fr-FR" w:eastAsia="en-US"/>
+          <w:lang w:eastAsia="en-US"/>
         </w:rPr>
       </w:pPr>
     </w:p>
@@ -214,7 +214,7 @@
           <w:spacing w:val="44"/>
           <w:sz w:val="24"/>
           <w:szCs w:val="24"/>
-          <w:lang w:val="fr-FR" w:eastAsia="en-US"/>
+          <w:lang w:eastAsia="en-US"/>
         </w:rPr>
       </w:pPr>
     </w:p>
@@ -230,7 +230,7 @@
           <w:spacing w:val="44"/>
           <w:sz w:val="24"/>
           <w:szCs w:val="24"/>
-          <w:lang w:val="fr-FR" w:eastAsia="en-US"/>
+          <w:lang w:eastAsia="en-US"/>
         </w:rPr>
       </w:pPr>
     </w:p>
@@ -663,14 +663,10 @@
         <w:pStyle w:val="Title"/>
         <w:rPr>
           <w:bdr w:val="single" w:sz="12" w:space="0" w:color="auto" w:shadow="1"/>
-          <w:lang w:val="en-US"/>
         </w:rPr>
       </w:pPr>
       <w:sdt>
         <w:sdtPr>
-          <w:rPr>
-            <w:lang w:val="en-US"/>
-          </w:rPr>
           <w:alias w:val="Title"/>
           <w:tag w:val=""/>
           <w:id w:val="594979220"/>
@@ -684,24 +680,20 @@
         <w:sdtContent>
           <w:proofErr w:type="spellStart"/>
           <w:r>
-            <w:rPr>
-              <w:lang w:val="en-US"/>
-            </w:rPr>
             <w:t>SensorBall</w:t>
           </w:r>
           <w:proofErr w:type="spellEnd"/>
           <w:r>
-            <w:rPr>
-              <w:lang w:val="en-US"/>
-            </w:rPr>
-            <w:t xml:space="preserve"> for avalanche analysis</w:t>
+            <w:t xml:space="preserve"> for avalanche </w:t>
           </w:r>
+          <w:proofErr w:type="spellStart"/>
+          <w:r>
+            <w:t>analysis</w:t>
+          </w:r>
+          <w:proofErr w:type="spellEnd"/>
         </w:sdtContent>
       </w:sdt>
       <w:r>
-        <w:rPr>
-          <w:lang w:val="en-US"/>
-        </w:rPr>
         <w:t xml:space="preserve"> </w:t>
       </w:r>
     </w:p>
@@ -711,7 +703,7 @@
           <w:rFonts w:ascii="Times New Roman" w:eastAsia="Times New Roman" w:hAnsi="Times New Roman"/>
           <w:sz w:val="24"/>
           <w:szCs w:val="24"/>
-          <w:lang w:val="en-US" w:eastAsia="en-US"/>
+          <w:lang w:eastAsia="en-US"/>
           <w14:shadow w14:blurRad="50800" w14:dist="38100" w14:dir="2700000" w14:sx="100000" w14:sy="100000" w14:kx="0" w14:ky="0" w14:algn="tl">
             <w14:srgbClr w14:val="000000">
               <w14:alpha w14:val="60000"/>
@@ -726,7 +718,7 @@
           <w:rFonts w:ascii="Times New Roman" w:eastAsia="Times New Roman" w:hAnsi="Times New Roman"/>
           <w:sz w:val="24"/>
           <w:szCs w:val="24"/>
-          <w:lang w:val="en-US" w:eastAsia="en-US"/>
+          <w:lang w:eastAsia="en-US"/>
           <w14:shadow w14:blurRad="50800" w14:dist="38100" w14:dir="2700000" w14:sx="100000" w14:sy="100000" w14:kx="0" w14:ky="0" w14:algn="tl">
             <w14:srgbClr w14:val="000000">
               <w14:alpha w14:val="60000"/>
@@ -741,7 +733,7 @@
           <w:rFonts w:ascii="Times New Roman" w:eastAsia="Times New Roman" w:hAnsi="Times New Roman"/>
           <w:sz w:val="24"/>
           <w:szCs w:val="24"/>
-          <w:lang w:val="en-US" w:eastAsia="en-US"/>
+          <w:lang w:eastAsia="en-US"/>
           <w14:shadow w14:blurRad="50800" w14:dist="38100" w14:dir="2700000" w14:sx="100000" w14:sy="100000" w14:kx="0" w14:ky="0" w14:algn="tl">
             <w14:srgbClr w14:val="000000">
               <w14:alpha w14:val="60000"/>
@@ -756,7 +748,7 @@
           <w:rFonts w:ascii="Times New Roman" w:eastAsia="Times New Roman" w:hAnsi="Times New Roman"/>
           <w:sz w:val="24"/>
           <w:szCs w:val="24"/>
-          <w:lang w:val="en-US" w:eastAsia="en-US"/>
+          <w:lang w:eastAsia="en-US"/>
           <w14:shadow w14:blurRad="50800" w14:dist="38100" w14:dir="2700000" w14:sx="100000" w14:sy="100000" w14:kx="0" w14:ky="0" w14:algn="tl">
             <w14:srgbClr w14:val="000000">
               <w14:alpha w14:val="60000"/>
@@ -1156,25 +1148,11 @@
       </w:tr>
     </w:tbl>
     <w:p>
-      <w:pPr>
-        <w:rPr>
-          <w:lang w:val="fr-FR"/>
-        </w:rPr>
-      </w:pPr>
-      <w:r>
-        <w:rPr>
-          <w:lang w:val="fr-FR"/>
-        </w:rPr>
+      <w:r>
         <w:br w:type="page"/>
       </w:r>
     </w:p>
-    <w:p>
-      <w:pPr>
-        <w:rPr>
-          <w:lang w:val="fr-FR"/>
-        </w:rPr>
-      </w:pPr>
-    </w:p>
+    <w:p/>
     <w:sdt>
       <w:sdtPr>
         <w:rPr>
@@ -1182,7 +1160,6 @@
           <w:color w:val="auto"/>
           <w:sz w:val="22"/>
           <w:szCs w:val="22"/>
-          <w:lang w:val="fr-FR"/>
         </w:rPr>
         <w:id w:val="1708527659"/>
         <w:docPartObj>
@@ -1209,7 +1186,6 @@
             <w:rPr>
               <w:color w:val="auto"/>
               <w:u w:val="single"/>
-              <w:lang w:val="fr-FR"/>
             </w:rPr>
             <w:t>Table des matières</w:t>
           </w:r>
@@ -1732,7 +1708,6 @@
             <w:rPr>
               <w:b/>
               <w:bCs/>
-              <w:lang w:val="fr-FR"/>
             </w:rPr>
             <w:fldChar w:fldCharType="end"/>
           </w:r>
@@ -2045,6 +2020,9 @@
     <w:p>
       <w:pPr>
         <w:pStyle w:val="Heading3"/>
+        <w:rPr>
+          <w:lang w:val="fr-CH"/>
+        </w:rPr>
       </w:pPr>
       <w:r>
         <w:rPr>
@@ -2107,24 +2085,14 @@
                             <w:r>
                               <w:t xml:space="preserve">Figure </w:t>
                             </w:r>
-                            <w:r>
-                              <w:fldChar w:fldCharType="begin"/>
-                            </w:r>
-                            <w:r>
-                              <w:instrText xml:space="preserve"> SEQ Figure \* ARABIC </w:instrText>
-                            </w:r>
-                            <w:r>
-                              <w:fldChar w:fldCharType="separate"/>
-                            </w:r>
-                            <w:r>
-                              <w:rPr>
-                                <w:noProof/>
-                              </w:rPr>
-                              <w:t>1</w:t>
-                            </w:r>
-                            <w:r>
-                              <w:fldChar w:fldCharType="end"/>
-                            </w:r>
+                            <w:fldSimple w:instr=" SEQ Figure \* ARABIC ">
+                              <w:r>
+                                <w:rPr>
+                                  <w:noProof/>
+                                </w:rPr>
+                                <w:t>1</w:t>
+                              </w:r>
+                            </w:fldSimple>
                             <w:r>
                               <w:t>: antenne log-</w:t>
                             </w:r>
@@ -2167,24 +2135,14 @@
                       <w:r>
                         <w:t xml:space="preserve">Figure </w:t>
                       </w:r>
-                      <w:r>
-                        <w:fldChar w:fldCharType="begin"/>
-                      </w:r>
-                      <w:r>
-                        <w:instrText xml:space="preserve"> SEQ Figure \* ARABIC </w:instrText>
-                      </w:r>
-                      <w:r>
-                        <w:fldChar w:fldCharType="separate"/>
-                      </w:r>
-                      <w:r>
-                        <w:rPr>
-                          <w:noProof/>
-                        </w:rPr>
-                        <w:t>1</w:t>
-                      </w:r>
-                      <w:r>
-                        <w:fldChar w:fldCharType="end"/>
-                      </w:r>
+                      <w:fldSimple w:instr=" SEQ Figure \* ARABIC ">
+                        <w:r>
+                          <w:rPr>
+                            <w:noProof/>
+                          </w:rPr>
+                          <w:t>1</w:t>
+                        </w:r>
+                      </w:fldSimple>
                       <w:r>
                         <w:t>: antenne log-</w:t>
                       </w:r>
@@ -2270,8 +2228,19 @@
           </wp:anchor>
         </w:drawing>
       </w:r>
-      <w:r>
-        <w:t xml:space="preserve">Definition </w:t>
+      <w:proofErr w:type="spellStart"/>
+      <w:r>
+        <w:rPr>
+          <w:lang w:val="fr-CH"/>
+        </w:rPr>
+        <w:t>Definition</w:t>
+      </w:r>
+      <w:proofErr w:type="spellEnd"/>
+      <w:r>
+        <w:rPr>
+          <w:lang w:val="fr-CH"/>
+        </w:rPr>
+        <w:t xml:space="preserve"> </w:t>
       </w:r>
     </w:p>
     <w:p/>
@@ -2313,7 +2282,10 @@
     <w:p/>
     <w:p>
       <w:r>
-        <w:t xml:space="preserve">Le réseau de dipôles log-périodique (log </w:t>
+        <w:t>Le réseau de dipôles log</w:t>
+      </w:r>
+      <w:r>
+        <w:t xml:space="preserve">-périodique (log </w:t>
       </w:r>
       <w:proofErr w:type="spellStart"/>
       <w:r>
@@ -2351,18 +2323,18 @@
     <w:p>
       <w:pPr>
         <w:pStyle w:val="Heading3"/>
-      </w:pPr>
-      <w:r>
+        <w:rPr>
+          <w:lang w:val="fr-CH"/>
+        </w:rPr>
+      </w:pPr>
+      <w:r>
+        <w:rPr>
+          <w:lang w:val="fr-CH"/>
+        </w:rPr>
         <w:t>Design</w:t>
       </w:r>
     </w:p>
-    <w:p>
-      <w:pPr>
-        <w:rPr>
-          <w:lang w:val="de-CH"/>
-        </w:rPr>
-      </w:pPr>
-    </w:p>
+    <w:p/>
     <w:p>
       <w:r>
         <w:t>La directivité en espace libre d’un réseau dipolaire log-périodique (LP</w:t>
@@ -2397,10 +2369,7 @@
     </w:p>
     <w:p>
       <w:r>
-        <w:t>En raison des ressources limitées, les antennes log-périodiques radioamateurs sont souvent limitées à des valeurs de</w:t>
-      </w:r>
-      <w:r>
-        <w:t xml:space="preserve"> </w:t>
+        <w:t xml:space="preserve">En raison des ressources limitées, les antennes log-périodiques radioamateurs sont souvent limitées à des valeurs de </w:t>
       </w:r>
       <w:r>
         <w:t xml:space="preserve">τ </w:t>
@@ -2409,13 +2378,7 @@
         <w:t xml:space="preserve">entre 0,8 et 0,95, avec des valeurs de </w:t>
       </w:r>
       <w:r>
-        <w:t>σ</w:t>
-      </w:r>
-      <w:r>
-        <w:t xml:space="preserve"> </w:t>
-      </w:r>
-      <w:r>
-        <w:t>entre 0,03 et 0,06</w:t>
+        <w:t>σ entre 0,03 et 0,06</w:t>
       </w:r>
       <w:r>
         <w:t xml:space="preserve"> </w:t>
@@ -2476,32 +2439,16 @@
       <w:r>
         <w:t xml:space="preserve">Figure </w:t>
       </w:r>
-      <w:r>
-        <w:fldChar w:fldCharType="begin"/>
-      </w:r>
-      <w:r>
-        <w:instrText xml:space="preserve"> SEQ Figure \* ARABIC </w:instrText>
-      </w:r>
-      <w:r>
-        <w:fldChar w:fldCharType="separate"/>
-      </w:r>
-      <w:r>
-        <w:rPr>
-          <w:noProof/>
-        </w:rPr>
-        <w:t>2</w:t>
-      </w:r>
-      <w:r>
-        <w:fldChar w:fldCharType="end"/>
-      </w:r>
-      <w:r>
-        <w:t>: Directivité constante vs σ et</w:t>
-      </w:r>
-      <w:r>
-        <w:t xml:space="preserve"> </w:t>
-      </w:r>
-      <w:r>
-        <w:t>τ</w:t>
+      <w:fldSimple w:instr=" SEQ Figure \* ARABIC ">
+        <w:r>
+          <w:rPr>
+            <w:noProof/>
+          </w:rPr>
+          <w:t>2</w:t>
+        </w:r>
+      </w:fldSimple>
+      <w:r>
+        <w:t>: Directivité constante vs σ et τ</w:t>
       </w:r>
     </w:p>
     <w:p>
@@ -2511,38 +2458,23 @@
           <w:tab w:val="left" w:pos="2977"/>
         </w:tabs>
         <w:spacing w:after="0"/>
-        <w:rPr>
-          <w:lang w:val="en-US"/>
-        </w:rPr>
       </w:pPr>
       <w:r>
         <w:tab/>
       </w:r>
-      <w:proofErr w:type="gramStart"/>
-      <w:r>
-        <w:rPr>
-          <w:lang w:val="en-US"/>
-        </w:rPr>
+      <w:r>
         <w:t xml:space="preserve">Source </w:t>
       </w:r>
       <w:r>
-        <w:rPr>
-          <w:lang w:val="en-US"/>
-        </w:rPr>
-        <w:t>:</w:t>
-      </w:r>
-      <w:proofErr w:type="gramEnd"/>
-      <w:r>
-        <w:rPr>
-          <w:lang w:val="en-US"/>
-        </w:rPr>
-        <w:t xml:space="preserve"> journal of microwave engineering &amp; technolog</w:t>
-      </w:r>
-      <w:r>
-        <w:rPr>
-          <w:lang w:val="en-US"/>
-        </w:rPr>
-        <w:t>ies</w:t>
+        <w:t xml:space="preserve">: journal of </w:t>
+      </w:r>
+      <w:proofErr w:type="spellStart"/>
+      <w:r>
+        <w:t>microwave</w:t>
+      </w:r>
+      <w:proofErr w:type="spellEnd"/>
+      <w:r>
+        <w:t xml:space="preserve"> engineering &amp; technologies</w:t>
       </w:r>
     </w:p>
     <w:p>
@@ -2554,12 +2486,7 @@
         <w:spacing w:after="0"/>
       </w:pPr>
       <w:r>
-        <w:rPr>
-          <w:lang w:val="en-US"/>
-        </w:rPr>
         <w:tab/>
-      </w:r>
-      <w:r>
         <w:t>ISSN: 2349-9001</w:t>
       </w:r>
       <w:r>
@@ -2589,22 +2516,10 @@
         <w:t xml:space="preserve">à concevoir, </w:t>
       </w:r>
       <w:r>
-        <w:t xml:space="preserve">la valeur de </w:t>
-      </w:r>
-      <w:r>
-        <w:t>τ</w:t>
-      </w:r>
-      <w:r>
-        <w:t xml:space="preserve"> a été définie à </w:t>
-      </w:r>
-      <w:r>
-        <w:t xml:space="preserve">0.8 et celle de </w:t>
-      </w:r>
-      <w:r>
-        <w:t>σ</w:t>
-      </w:r>
-      <w:r>
-        <w:t xml:space="preserve"> à 0.095.</w:t>
+        <w:t xml:space="preserve">la valeur de τ a été définie à </w:t>
+      </w:r>
+      <w:r>
+        <w:t>0.8 et celle de σ à 0.095.</w:t>
       </w:r>
     </w:p>
     <w:p/>
@@ -2838,9 +2753,6 @@
           </m:sSubPr>
           <m:e>
             <m:r>
-              <m:rPr>
-                <m:sty m:val="p"/>
-              </m:rPr>
               <w:rPr>
                 <w:rFonts w:ascii="Cambria Math" w:hAnsi="Cambria Math"/>
                 <w:noProof/>
@@ -2852,9 +2764,6 @@
           </m:e>
           <m:sub>
             <m:r>
-              <m:rPr>
-                <m:sty m:val="p"/>
-              </m:rPr>
               <w:rPr>
                 <w:rFonts w:ascii="Cambria Math" w:hAnsi="Cambria Math"/>
                 <w:noProof/>
@@ -2866,9 +2775,6 @@
           </m:sub>
         </m:sSub>
         <m:r>
-          <m:rPr>
-            <m:sty m:val="p"/>
-          </m:rPr>
           <w:rPr>
             <w:rFonts w:ascii="Cambria Math" w:hAnsi="Cambria Math"/>
             <w:noProof/>
@@ -2892,9 +2798,6 @@
           </m:fPr>
           <m:num>
             <m:r>
-              <m:rPr>
-                <m:sty m:val="p"/>
-              </m:rPr>
               <w:rPr>
                 <w:rFonts w:ascii="Cambria Math" w:hAnsi="Cambria Math"/>
                 <w:noProof/>
@@ -2906,9 +2809,6 @@
           </m:num>
           <m:den>
             <m:r>
-              <m:rPr>
-                <m:sty m:val="p"/>
-              </m:rPr>
               <w:rPr>
                 <w:rFonts w:ascii="Cambria Math" w:hAnsi="Cambria Math"/>
                 <w:noProof/>
@@ -3031,9 +2931,6 @@
           </m:sSubPr>
           <m:e>
             <m:r>
-              <m:rPr>
-                <m:sty m:val="p"/>
-              </m:rPr>
               <w:rPr>
                 <w:rFonts w:ascii="Cambria Math" w:hAnsi="Cambria Math"/>
                 <w:noProof/>
@@ -3045,9 +2942,6 @@
           </m:e>
           <m:sub>
             <m:r>
-              <m:rPr>
-                <m:sty m:val="p"/>
-              </m:rPr>
               <w:rPr>
                 <w:rFonts w:ascii="Cambria Math" w:hAnsi="Cambria Math"/>
                 <w:noProof/>
@@ -3059,9 +2953,6 @@
           </m:sub>
         </m:sSub>
         <m:r>
-          <m:rPr>
-            <m:sty m:val="p"/>
-          </m:rPr>
           <w:rPr>
             <w:rFonts w:ascii="Cambria Math" w:hAnsi="Cambria Math"/>
             <w:noProof/>
@@ -3111,9 +3002,6 @@
               </m:e>
               <m:sub>
                 <m:r>
-                  <m:rPr>
-                    <m:sty m:val="p"/>
-                  </m:rPr>
                   <w:rPr>
                     <w:rFonts w:ascii="Cambria Math" w:hAnsi="Cambria Math" w:cs="Cambria Math"/>
                     <w:noProof/>
@@ -3127,9 +3015,6 @@
           </m:num>
           <m:den>
             <m:r>
-              <m:rPr>
-                <m:sty m:val="p"/>
-              </m:rPr>
               <w:rPr>
                 <w:rFonts w:ascii="Cambria Math" w:hAnsi="Cambria Math"/>
                 <w:noProof/>
@@ -3141,9 +3026,6 @@
           </m:den>
         </m:f>
         <m:r>
-          <m:rPr>
-            <m:sty m:val="p"/>
-          </m:rPr>
           <w:rPr>
             <w:rFonts w:ascii="Cambria Math" w:hAnsi="Cambria Math"/>
             <w:noProof/>
@@ -3167,9 +3049,6 @@
           </m:fPr>
           <m:num>
             <m:r>
-              <m:rPr>
-                <m:sty m:val="p"/>
-              </m:rPr>
               <w:rPr>
                 <w:rFonts w:ascii="Cambria Math" w:hAnsi="Cambria Math"/>
                 <w:noProof/>
@@ -3181,9 +3060,6 @@
           </m:num>
           <m:den>
             <m:r>
-              <m:rPr>
-                <m:sty m:val="p"/>
-              </m:rPr>
               <w:rPr>
                 <w:rFonts w:ascii="Cambria Math" w:hAnsi="Cambria Math"/>
                 <w:noProof/>
@@ -3207,9 +3083,6 @@
               </m:sSubPr>
               <m:e>
                 <m:r>
-                  <m:rPr>
-                    <m:sty m:val="p"/>
-                  </m:rPr>
                   <w:rPr>
                     <w:rFonts w:ascii="Cambria Math" w:hAnsi="Cambria Math"/>
                     <w:noProof/>
@@ -3221,9 +3094,6 @@
               </m:e>
               <m:sub>
                 <m:r>
-                  <m:rPr>
-                    <m:sty m:val="p"/>
-                  </m:rPr>
                   <w:rPr>
                     <w:rFonts w:ascii="Cambria Math" w:hAnsi="Cambria Math"/>
                     <w:noProof/>
@@ -3335,9 +3205,6 @@
           </m:sSubPr>
           <m:e>
             <m:r>
-              <m:rPr>
-                <m:sty m:val="p"/>
-              </m:rPr>
               <w:rPr>
                 <w:rFonts w:ascii="Cambria Math" w:hAnsi="Cambria Math"/>
                 <w:noProof/>
@@ -3349,9 +3216,6 @@
           </m:e>
           <m:sub>
             <m:r>
-              <m:rPr>
-                <m:sty m:val="p"/>
-              </m:rPr>
               <w:rPr>
                 <w:rFonts w:ascii="Cambria Math" w:hAnsi="Cambria Math"/>
                 <w:noProof/>
@@ -3362,18 +3226,6 @@
             </m:r>
           </m:sub>
         </m:sSub>
-        <m:r>
-          <m:rPr>
-            <m:sty m:val="p"/>
-          </m:rPr>
-          <w:rPr>
-            <w:rFonts w:ascii="Cambria Math" w:hAnsi="Cambria Math"/>
-            <w:noProof/>
-            <w:sz w:val="20"/>
-            <w:szCs w:val="20"/>
-          </w:rPr>
-          <m:t xml:space="preserve">= </m:t>
-        </m:r>
         <m:r>
           <w:rPr>
             <w:rFonts w:ascii="Cambria Math" w:hAnsi="Cambria Math"/>
@@ -3381,7 +3233,7 @@
             <w:sz w:val="20"/>
             <w:szCs w:val="20"/>
           </w:rPr>
-          <m:t>τ</m:t>
+          <m:t>= τ</m:t>
         </m:r>
         <m:r>
           <w:rPr>
@@ -3407,9 +3259,6 @@
           </m:sSubPr>
           <m:e>
             <m:r>
-              <m:rPr>
-                <m:sty m:val="p"/>
-              </m:rPr>
               <w:rPr>
                 <w:rFonts w:ascii="Cambria Math" w:hAnsi="Cambria Math"/>
                 <w:noProof/>
@@ -3421,28 +3270,13 @@
           </m:e>
           <m:sub>
             <m:r>
-              <m:rPr>
-                <m:sty m:val="p"/>
-              </m:rPr>
               <w:rPr>
                 <w:rFonts w:ascii="Cambria Math" w:hAnsi="Cambria Math"/>
                 <w:noProof/>
                 <w:sz w:val="20"/>
                 <w:szCs w:val="20"/>
               </w:rPr>
-              <m:t>i</m:t>
-            </m:r>
-            <m:r>
-              <m:rPr>
-                <m:sty m:val="p"/>
-              </m:rPr>
-              <w:rPr>
-                <w:rFonts w:ascii="Cambria Math" w:hAnsi="Cambria Math"/>
-                <w:noProof/>
-                <w:sz w:val="20"/>
-                <w:szCs w:val="20"/>
-              </w:rPr>
-              <m:t>-1</m:t>
+              <m:t>i-1</m:t>
             </m:r>
           </m:sub>
         </m:sSub>
@@ -3550,9 +3384,6 @@
           </m:fName>
           <m:e>
             <m:r>
-              <m:rPr>
-                <m:sty m:val="p"/>
-              </m:rPr>
               <w:rPr>
                 <w:rFonts w:ascii="Cambria Math" w:hAnsi="Cambria Math"/>
                 <w:sz w:val="20"/>
@@ -3590,9 +3421,6 @@
                   </m:fPr>
                   <m:num>
                     <m:r>
-                      <m:rPr>
-                        <m:sty m:val="p"/>
-                      </m:rPr>
                       <w:rPr>
                         <w:rFonts w:ascii="Cambria Math" w:hAnsi="Cambria Math"/>
                         <w:sz w:val="20"/>
@@ -3612,9 +3440,6 @@
                   </m:num>
                   <m:den>
                     <m:r>
-                      <m:rPr>
-                        <m:sty m:val="p"/>
-                      </m:rPr>
                       <w:rPr>
                         <w:rFonts w:ascii="Cambria Math" w:hAnsi="Cambria Math"/>
                         <w:sz w:val="20"/>
@@ -3636,9 +3461,6 @@
               </m:e>
             </m:box>
             <m:r>
-              <m:rPr>
-                <m:sty m:val="p"/>
-              </m:rPr>
               <w:rPr>
                 <w:rFonts w:ascii="Cambria Math" w:hAnsi="Cambria Math"/>
                 <w:sz w:val="20"/>
@@ -3666,24 +3488,14 @@
       <w:r>
         <w:t xml:space="preserve">( </w:t>
       </w:r>
-      <w:r>
-        <w:fldChar w:fldCharType="begin"/>
-      </w:r>
-      <w:r>
-        <w:instrText xml:space="preserve"> SEQ ( \* ARABIC </w:instrText>
-      </w:r>
-      <w:r>
-        <w:fldChar w:fldCharType="separate"/>
-      </w:r>
-      <w:r>
-        <w:rPr>
-          <w:noProof/>
-        </w:rPr>
-        <w:t>4</w:t>
-      </w:r>
-      <w:r>
-        <w:fldChar w:fldCharType="end"/>
-      </w:r>
+      <w:fldSimple w:instr=" SEQ ( \* ARABIC ">
+        <w:r>
+          <w:rPr>
+            <w:noProof/>
+          </w:rPr>
+          <w:t>4</w:t>
+        </w:r>
+      </w:fldSimple>
       <w:r>
         <w:t xml:space="preserve"> )</w:t>
       </w:r>
@@ -3695,21 +3507,14 @@
           <w:tab w:val="left" w:pos="3402"/>
           <w:tab w:val="left" w:pos="8505"/>
         </w:tabs>
-        <w:rPr>
-          <w:rFonts w:ascii="Cambria Math" w:hAnsi="Cambria Math"/>
+      </w:pPr>
+      <w:r>
+        <w:rPr>
           <w:i w:val="0"/>
           <w:iCs w:val="0"/>
           <w:sz w:val="20"/>
           <w:szCs w:val="20"/>
         </w:rPr>
-      </w:pPr>
-      <w:r>
-        <w:rPr>
-          <w:i w:val="0"/>
-          <w:iCs w:val="0"/>
-          <w:sz w:val="20"/>
-          <w:szCs w:val="20"/>
-        </w:rPr>
         <w:tab/>
       </w:r>
       <m:oMath>
@@ -3726,9 +3531,6 @@
           </m:sSubPr>
           <m:e>
             <m:r>
-              <m:rPr>
-                <m:sty m:val="p"/>
-              </m:rPr>
               <w:rPr>
                 <w:rFonts w:ascii="Cambria Math" w:hAnsi="Cambria Math"/>
                 <w:sz w:val="20"/>
@@ -3739,9 +3541,6 @@
           </m:e>
           <m:sub>
             <m:r>
-              <m:rPr>
-                <m:sty m:val="p"/>
-              </m:rPr>
               <w:rPr>
                 <w:rFonts w:ascii="Cambria Math" w:hAnsi="Cambria Math"/>
                 <w:sz w:val="20"/>
@@ -3752,9 +3551,6 @@
           </m:sub>
         </m:sSub>
         <m:r>
-          <m:rPr>
-            <m:sty m:val="p"/>
-          </m:rPr>
           <w:rPr>
             <w:rFonts w:ascii="Cambria Math" w:hAnsi="Cambria Math"/>
             <w:sz w:val="20"/>
@@ -3776,9 +3572,6 @@
           </m:sSubPr>
           <m:e>
             <m:r>
-              <m:rPr>
-                <m:sty m:val="p"/>
-              </m:rPr>
               <w:rPr>
                 <w:rFonts w:ascii="Cambria Math" w:hAnsi="Cambria Math" w:cs="Cambria Math"/>
                 <w:sz w:val="20"/>
@@ -3789,9 +3582,6 @@
           </m:e>
           <m:sub>
             <m:r>
-              <m:rPr>
-                <m:sty m:val="p"/>
-              </m:rPr>
               <w:rPr>
                 <w:rFonts w:ascii="Cambria Math" w:hAnsi="Cambria Math" w:cs="Cambria Math"/>
                 <w:sz w:val="20"/>
@@ -3802,9 +3592,6 @@
           </m:sub>
         </m:sSub>
         <m:r>
-          <m:rPr>
-            <m:sty m:val="p"/>
-          </m:rPr>
           <w:rPr>
             <w:rFonts w:ascii="Cambria Math" w:hAnsi="Cambria Math" w:cs="Cambria Math"/>
             <w:sz w:val="20"/>
@@ -3813,9 +3600,6 @@
           <m:t xml:space="preserve">* </m:t>
         </m:r>
         <m:r>
-          <m:rPr>
-            <m:sty m:val="p"/>
-          </m:rPr>
           <w:rPr>
             <w:rFonts w:ascii="Cambria Math" w:hAnsi="Cambria Math"/>
             <w:sz w:val="20"/>
@@ -3837,9 +3621,6 @@
           </m:fPr>
           <m:num>
             <m:r>
-              <m:rPr>
-                <m:sty m:val="p"/>
-              </m:rPr>
               <w:rPr>
                 <w:rFonts w:ascii="Cambria Math" w:hAnsi="Cambria Math"/>
                 <w:sz w:val="20"/>
@@ -3862,9 +3643,6 @@
               </m:sSubPr>
               <m:e>
                 <m:r>
-                  <m:rPr>
-                    <m:sty m:val="p"/>
-                  </m:rPr>
                   <w:rPr>
                     <w:rFonts w:ascii="Cambria Math" w:hAnsi="Cambria Math"/>
                     <w:sz w:val="20"/>
@@ -3875,9 +3653,6 @@
               </m:e>
               <m:sub>
                 <m:r>
-                  <m:rPr>
-                    <m:sty m:val="p"/>
-                  </m:rPr>
                   <w:rPr>
                     <w:rFonts w:ascii="Cambria Math" w:hAnsi="Cambria Math"/>
                     <w:sz w:val="20"/>
@@ -3903,26 +3678,22 @@
       <w:r>
         <w:t xml:space="preserve">( </w:t>
       </w:r>
-      <w:r>
-        <w:fldChar w:fldCharType="begin"/>
-      </w:r>
-      <w:r>
-        <w:instrText xml:space="preserve"> SEQ ( \* ARABIC </w:instrText>
-      </w:r>
-      <w:r>
-        <w:fldChar w:fldCharType="separate"/>
-      </w:r>
-      <w:r>
-        <w:rPr>
-          <w:noProof/>
-        </w:rPr>
-        <w:t>5</w:t>
-      </w:r>
-      <w:r>
-        <w:fldChar w:fldCharType="end"/>
-      </w:r>
+      <w:fldSimple w:instr=" SEQ ( \* ARABIC ">
+        <w:r>
+          <w:rPr>
+            <w:noProof/>
+          </w:rPr>
+          <w:t>5</w:t>
+        </w:r>
+      </w:fldSimple>
       <w:r>
         <w:t xml:space="preserve"> )</w:t>
+      </w:r>
+    </w:p>
+    <w:p/>
+    <w:p>
+      <w:r>
+        <w:t>Voici le schéma 2D permettant de construire une LPDA avec les différents paramètres calculés plus haut :</w:t>
       </w:r>
     </w:p>
     <w:p>
@@ -3975,24 +3746,14 @@
       <w:r>
         <w:t xml:space="preserve">Figure </w:t>
       </w:r>
-      <w:r>
-        <w:fldChar w:fldCharType="begin"/>
-      </w:r>
-      <w:r>
-        <w:instrText xml:space="preserve"> SEQ Figure \* ARABIC </w:instrText>
-      </w:r>
-      <w:r>
-        <w:fldChar w:fldCharType="separate"/>
-      </w:r>
-      <w:r>
-        <w:rPr>
-          <w:noProof/>
-        </w:rPr>
-        <w:t>3</w:t>
-      </w:r>
-      <w:r>
-        <w:fldChar w:fldCharType="end"/>
-      </w:r>
+      <w:fldSimple w:instr=" SEQ Figure \* ARABIC ">
+        <w:r>
+          <w:rPr>
+            <w:noProof/>
+          </w:rPr>
+          <w:t>3</w:t>
+        </w:r>
+      </w:fldSimple>
       <w:r>
         <w:t>: représentation d'un LPDA</w:t>
       </w:r>
@@ -4007,10 +3768,7 @@
       </w:pPr>
       <w:r>
         <w:tab/>
-        <w:t>Source :</w:t>
-      </w:r>
-      <w:r>
-        <w:t xml:space="preserve"> </w:t>
+        <w:t xml:space="preserve">Source : </w:t>
       </w:r>
       <w:hyperlink r:id="rId16" w:history="1">
         <w:r>
@@ -4033,7 +3791,13 @@
         <w:t>er</w:t>
       </w:r>
       <w:r>
-        <w:t xml:space="preserve"> paramètre à calculer est la longueur L de chaque élément de l’antenne grâce aux équations vu plus haut.</w:t>
+        <w:t xml:space="preserve"> paramètre à calculer est la longueur L de chaque élément de l’antenne grâce aux équations vu</w:t>
+      </w:r>
+      <w:r>
+        <w:t>es</w:t>
+      </w:r>
+      <w:r>
+        <w:t xml:space="preserve"> plus haut.</w:t>
       </w:r>
     </w:p>
     <w:p>
@@ -4099,19 +3863,7 @@
         <w:rPr>
           <w:noProof/>
         </w:rPr>
-        <w:t>/</w:t>
-      </w:r>
-      <w:r>
-        <w:rPr>
-          <w:noProof/>
-        </w:rPr>
-        <w:t>(</w:t>
-      </w:r>
-      <w:r>
-        <w:rPr>
-          <w:noProof/>
-        </w:rPr>
-        <w:t>ℓ</w:t>
+        <w:t>/(ℓ</w:t>
       </w:r>
       <w:r>
         <w:rPr>
@@ -4124,34 +3876,14 @@
         <w:rPr>
           <w:noProof/>
         </w:rPr>
-        <w:t>−</w:t>
+        <w:t>−1)</w:t>
       </w:r>
       <w:r>
         <w:rPr>
           <w:noProof/>
         </w:rPr>
-        <w:t>1) comme le montre l’équation (3).</w:t>
-      </w:r>
-    </w:p>
-    <w:p>
-      <w:pPr>
-        <w:rPr>
-          <w:noProof/>
-        </w:rPr>
-      </w:pPr>
-      <w:r>
-        <w:rPr>
-          <w:noProof/>
-        </w:rPr>
-        <w:br w:type="page"/>
-      </w:r>
-    </w:p>
-    <w:p>
-      <w:pPr>
-        <w:rPr>
-          <w:noProof/>
-        </w:rPr>
-      </w:pPr>
+        <w:t xml:space="preserve"> comme le montre l’équation (3).</w:t>
+      </w:r>
     </w:p>
     <w:p>
       <w:pPr>
@@ -4417,16 +4149,55 @@
               <w:rPr>
                 <w:rFonts w:ascii="Calibri" w:eastAsia="Times New Roman" w:hAnsi="Calibri"/>
                 <w:color w:val="000000"/>
-                <w:lang w:val="en-US"/>
               </w:rPr>
             </w:pPr>
+            <w:proofErr w:type="spellStart"/>
             <w:r>
               <w:rPr>
                 <w:rFonts w:ascii="Calibri" w:eastAsia="Times New Roman" w:hAnsi="Calibri"/>
                 <w:color w:val="000000"/>
-                <w:lang w:val="en-US"/>
-              </w:rPr>
-              <w:t>Length of dipole element [mm]</w:t>
+              </w:rPr>
+              <w:t>Length</w:t>
+            </w:r>
+            <w:proofErr w:type="spellEnd"/>
+            <w:r>
+              <w:rPr>
+                <w:rFonts w:ascii="Calibri" w:eastAsia="Times New Roman" w:hAnsi="Calibri"/>
+                <w:color w:val="000000"/>
+              </w:rPr>
+              <w:t xml:space="preserve"> of </w:t>
+            </w:r>
+            <w:proofErr w:type="spellStart"/>
+            <w:r>
+              <w:rPr>
+                <w:rFonts w:ascii="Calibri" w:eastAsia="Times New Roman" w:hAnsi="Calibri"/>
+                <w:color w:val="000000"/>
+              </w:rPr>
+              <w:t>dipole</w:t>
+            </w:r>
+            <w:proofErr w:type="spellEnd"/>
+            <w:r>
+              <w:rPr>
+                <w:rFonts w:ascii="Calibri" w:eastAsia="Times New Roman" w:hAnsi="Calibri"/>
+                <w:color w:val="000000"/>
+              </w:rPr>
+              <w:t xml:space="preserve"> </w:t>
+            </w:r>
+            <w:proofErr w:type="spellStart"/>
+            <w:r>
+              <w:rPr>
+                <w:rFonts w:ascii="Calibri" w:eastAsia="Times New Roman" w:hAnsi="Calibri"/>
+                <w:color w:val="000000"/>
+              </w:rPr>
+              <w:t>element</w:t>
+            </w:r>
+            <w:proofErr w:type="spellEnd"/>
+            <w:r>
+              <w:rPr>
+                <w:rFonts w:ascii="Calibri" w:eastAsia="Times New Roman" w:hAnsi="Calibri"/>
+                <w:color w:val="000000"/>
+              </w:rPr>
+              <w:t xml:space="preserve"> [mm]</w:t>
             </w:r>
           </w:p>
         </w:tc>
@@ -4650,16 +4421,18 @@
         <w:t>ème</w:t>
       </w:r>
       <w:r>
-        <w:t xml:space="preserve"> paramètre à calculer est la distance D entre chaque élément.</w:t>
-      </w:r>
-      <w:bookmarkStart w:id="2" w:name="_GoBack"/>
-      <w:bookmarkEnd w:id="2"/>
-    </w:p>
-    <w:p>
-      <w:pPr>
-        <w:rPr>
-          <w:lang w:val="de-CH"/>
-        </w:rPr>
+        <w:t xml:space="preserve"> paramè</w:t>
+      </w:r>
+      <w:r>
+        <w:t>tre à calculer est la distance d</w:t>
+      </w:r>
+      <w:r>
+        <w:t xml:space="preserve"> entre chaque élément.</w:t>
+      </w:r>
+    </w:p>
+    <w:p>
+      <w:pPr>
+        <w:keepNext/>
       </w:pPr>
       <w:r>
         <w:rPr>
@@ -4704,10 +4477,57 @@
     </w:p>
     <w:p>
       <w:pPr>
+        <w:pStyle w:val="Caption"/>
+        <w:jc w:val="center"/>
+      </w:pPr>
+      <w:r>
+        <w:t xml:space="preserve">Figure </w:t>
+      </w:r>
+      <w:fldSimple w:instr=" SEQ Figure \* ARABIC ">
+        <w:r>
+          <w:rPr>
+            <w:noProof/>
+          </w:rPr>
+          <w:t>4</w:t>
+        </w:r>
+      </w:fldSimple>
+      <w:r>
+        <w:t>: design final de l'antenne LPDA</w:t>
+      </w:r>
+    </w:p>
+    <w:p>
+      <w:pPr>
+        <w:pStyle w:val="Heading3"/>
+        <w:rPr>
+          <w:lang w:val="fr-CH"/>
+        </w:rPr>
+      </w:pPr>
+      <w:r>
+        <w:rPr>
+          <w:lang w:val="fr-CH"/>
+        </w:rPr>
+        <w:t>PCB test</w:t>
+      </w:r>
+    </w:p>
+    <w:p/>
+    <w:p>
+      <w:pPr>
+        <w:pStyle w:val="Heading3"/>
+        <w:rPr>
+          <w:lang w:val="fr-CH"/>
+        </w:rPr>
+      </w:pPr>
+      <w:r>
+        <w:rPr>
+          <w:lang w:val="fr-CH"/>
+        </w:rPr>
+        <w:t>Simulation</w:t>
+      </w:r>
+    </w:p>
+    <w:p/>
+    <w:p>
+      <w:pPr>
         <w:ind w:left="576"/>
-        <w:rPr>
-          <w:lang w:val="de-CH"/>
-        </w:rPr>
       </w:pPr>
     </w:p>
     <w:p>
@@ -4715,9 +4535,245 @@
         <w:pStyle w:val="Heading2"/>
       </w:pPr>
       <w:r>
-        <w:t xml:space="preserve">Antenne  </w:t>
-      </w:r>
-    </w:p>
+        <w:t xml:space="preserve">Antenne en boucle (Loop </w:t>
+      </w:r>
+      <w:proofErr w:type="spellStart"/>
+      <w:r>
+        <w:t>Antenna</w:t>
+      </w:r>
+      <w:proofErr w:type="spellEnd"/>
+      <w:r>
+        <w:t>)</w:t>
+      </w:r>
+    </w:p>
+    <w:p/>
+    <w:p>
+      <w:pPr>
+        <w:pStyle w:val="Heading3"/>
+        <w:rPr>
+          <w:lang w:val="fr-CH"/>
+        </w:rPr>
+      </w:pPr>
+      <w:proofErr w:type="spellStart"/>
+      <w:r>
+        <w:rPr>
+          <w:lang w:val="fr-CH"/>
+        </w:rPr>
+        <w:t>Definition</w:t>
+      </w:r>
+      <w:proofErr w:type="spellEnd"/>
+      <w:r>
+        <w:rPr>
+          <w:lang w:val="fr-CH"/>
+        </w:rPr>
+        <w:t xml:space="preserve"> </w:t>
+      </w:r>
+    </w:p>
+    <w:p/>
+    <w:p>
+      <w:r>
+        <w:drawing>
+          <wp:anchor distT="0" distB="0" distL="114300" distR="114300" simplePos="0" relativeHeight="251664384" behindDoc="0" locked="0" layoutInCell="1" allowOverlap="1" wp14:anchorId="675D8332" wp14:editId="4A659B4F">
+            <wp:simplePos x="0" y="0"/>
+            <wp:positionH relativeFrom="column">
+              <wp:posOffset>-133350</wp:posOffset>
+            </wp:positionH>
+            <wp:positionV relativeFrom="paragraph">
+              <wp:posOffset>120015</wp:posOffset>
+            </wp:positionV>
+            <wp:extent cx="1339850" cy="1579245"/>
+            <wp:effectExtent l="0" t="0" r="0" b="1905"/>
+            <wp:wrapSquare wrapText="bothSides"/>
+            <wp:docPr id="4" name="Picture 4" descr="https://static.dxengineering.com/global/images/prod/xlarge/mzz-midi_xl.jpg?rep=False"/>
+            <wp:cNvGraphicFramePr>
+              <a:graphicFrameLocks xmlns:a="http://schemas.openxmlformats.org/drawingml/2006/main" noChangeAspect="1"/>
+            </wp:cNvGraphicFramePr>
+            <a:graphic xmlns:a="http://schemas.openxmlformats.org/drawingml/2006/main">
+              <a:graphicData uri="http://schemas.openxmlformats.org/drawingml/2006/picture">
+                <pic:pic xmlns:pic="http://schemas.openxmlformats.org/drawingml/2006/picture">
+                  <pic:nvPicPr>
+                    <pic:cNvPr id="0" name="Picture 2" descr="https://static.dxengineering.com/global/images/prod/xlarge/mzz-midi_xl.jpg?rep=False"/>
+                    <pic:cNvPicPr>
+                      <a:picLocks noChangeAspect="1" noChangeArrowheads="1"/>
+                    </pic:cNvPicPr>
+                  </pic:nvPicPr>
+                  <pic:blipFill>
+                    <a:blip r:embed="rId18" cstate="print">
+                      <a:extLst>
+                        <a:ext uri="{28A0092B-C50C-407E-A947-70E740481C1C}">
+                          <a14:useLocalDpi xmlns:a14="http://schemas.microsoft.com/office/drawing/2010/main" val="0"/>
+                        </a:ext>
+                      </a:extLst>
+                    </a:blip>
+                    <a:srcRect/>
+                    <a:stretch>
+                      <a:fillRect/>
+                    </a:stretch>
+                  </pic:blipFill>
+                  <pic:spPr bwMode="auto">
+                    <a:xfrm>
+                      <a:off x="0" y="0"/>
+                      <a:ext cx="1339850" cy="1579245"/>
+                    </a:xfrm>
+                    <a:prstGeom prst="rect">
+                      <a:avLst/>
+                    </a:prstGeom>
+                    <a:noFill/>
+                    <a:ln>
+                      <a:noFill/>
+                    </a:ln>
+                  </pic:spPr>
+                </pic:pic>
+              </a:graphicData>
+            </a:graphic>
+            <wp14:sizeRelH relativeFrom="margin">
+              <wp14:pctWidth>0</wp14:pctWidth>
+            </wp14:sizeRelH>
+            <wp14:sizeRelV relativeFrom="margin">
+              <wp14:pctHeight>0</wp14:pctHeight>
+            </wp14:sizeRelV>
+          </wp:anchor>
+        </w:drawing>
+      </w:r>
+    </w:p>
+    <w:p>
+      <w:r>
+        <w:t>L’antenne</w:t>
+      </w:r>
+      <w:r>
+        <w:t xml:space="preserve"> </w:t>
+      </w:r>
+      <w:r>
+        <w:t xml:space="preserve">en boucle </w:t>
+      </w:r>
+      <w:r>
+        <w:t xml:space="preserve">une antenne radioélectrique construite avec une simple </w:t>
+      </w:r>
+      <w:r>
+        <w:t>boucle ou une bobine de fil, de tube ou autre</w:t>
+      </w:r>
+      <w:r>
+        <w:t xml:space="preserve"> </w:t>
+      </w:r>
+      <w:hyperlink r:id="rId19" w:tooltip="Conducteur électrique" w:history="1">
+        <w:r>
+          <w:t>conducteur électrique</w:t>
+        </w:r>
+      </w:hyperlink>
+      <w:r>
+        <w:t>.</w:t>
+      </w:r>
+      <w:r>
+        <w:t xml:space="preserve"> Il</w:t>
+      </w:r>
+      <w:r>
+        <w:t xml:space="preserve"> </w:t>
+      </w:r>
+      <w:r>
+        <w:t xml:space="preserve">en </w:t>
+      </w:r>
+      <w:r>
+        <w:t xml:space="preserve">existe </w:t>
+      </w:r>
+      <w:r>
+        <w:t>plusieurs types</w:t>
+      </w:r>
+      <w:r>
+        <w:t xml:space="preserve"> distincts</w:t>
+      </w:r>
+      <w:r>
+        <w:t>. Celle qui sera utilisée est l</w:t>
+      </w:r>
+      <w:r>
+        <w:t xml:space="preserve">a grande antenne </w:t>
+      </w:r>
+      <w:r>
+        <w:t xml:space="preserve">en boucle </w:t>
+      </w:r>
+      <w:r>
+        <w:t>auto-résonante</w:t>
+      </w:r>
+      <w:r>
+        <w:t xml:space="preserve"> qui</w:t>
+      </w:r>
+      <w:r>
+        <w:t xml:space="preserve"> a un </w:t>
+      </w:r>
+      <w:r>
+        <w:t>diamètre</w:t>
+      </w:r>
+      <w:r>
+        <w:t xml:space="preserve"> proche de la</w:t>
+      </w:r>
+      <w:r>
+        <w:t xml:space="preserve"> </w:t>
+      </w:r>
+      <w:hyperlink r:id="rId20" w:tooltip="Longueur d'onde" w:history="1">
+        <w:r>
+          <w:t>longueur</w:t>
+        </w:r>
+      </w:hyperlink>
+      <w:r>
+        <w:t xml:space="preserve"> d'</w:t>
+      </w:r>
+      <w:hyperlink r:id="rId21" w:tooltip="Wavelength" w:history="1">
+        <w:r>
+          <w:t>onde</w:t>
+        </w:r>
+      </w:hyperlink>
+      <w:r>
+        <w:t xml:space="preserve"> </w:t>
+      </w:r>
+      <w:r>
+        <w:t>de la</w:t>
+      </w:r>
+      <w:r>
+        <w:t xml:space="preserve"> </w:t>
+      </w:r>
+      <w:hyperlink r:id="rId22" w:tooltip="La fréquence" w:history="1">
+        <w:r>
+          <w:t>fréquence de</w:t>
+        </w:r>
+      </w:hyperlink>
+      <w:r>
+        <w:t xml:space="preserve"> </w:t>
+      </w:r>
+      <w:r>
+        <w:t>fonctionnement</w:t>
+      </w:r>
+      <w:r>
+        <w:t xml:space="preserve"> </w:t>
+      </w:r>
+      <w:r>
+        <w:t>et est donc</w:t>
+      </w:r>
+      <w:r>
+        <w:t xml:space="preserve"> </w:t>
+      </w:r>
+      <w:hyperlink r:id="rId23" w:tooltip="Résonnant" w:history="1">
+        <w:r>
+          <w:t>résonante</w:t>
+        </w:r>
+      </w:hyperlink>
+      <w:r>
+        <w:t xml:space="preserve"> </w:t>
+      </w:r>
+      <w:r>
+        <w:t>à cette fréquence.</w:t>
+      </w:r>
+    </w:p>
+    <w:p/>
+    <w:p/>
+    <w:p/>
+    <w:p/>
+    <w:p>
+      <w:pPr>
+        <w:pStyle w:val="Heading3"/>
+      </w:pPr>
+      <w:bookmarkStart w:id="2" w:name="_GoBack"/>
+      <w:bookmarkEnd w:id="2"/>
+    </w:p>
+    <w:p/>
     <w:p/>
     <w:p>
       <w:pPr>
@@ -4806,9 +4862,9 @@
       </w:pPr>
     </w:p>
     <w:sectPr>
-      <w:headerReference w:type="default" r:id="rId18"/>
-      <w:footerReference w:type="default" r:id="rId19"/>
-      <w:footerReference w:type="first" r:id="rId20"/>
+      <w:headerReference w:type="default" r:id="rId24"/>
+      <w:footerReference w:type="default" r:id="rId25"/>
+      <w:footerReference w:type="first" r:id="rId26"/>
       <w:type w:val="continuous"/>
       <w:pgSz w:w="11900" w:h="16838"/>
       <w:pgMar w:top="945" w:right="1440" w:bottom="528" w:left="1440" w:header="0" w:footer="0" w:gutter="0"/>
@@ -5020,7 +5076,7 @@
           <w:rPr>
             <w:noProof/>
           </w:rPr>
-          <w:t>5</w:t>
+          <w:t>7</w:t>
         </w:r>
         <w:r>
           <w:rPr>
@@ -7468,7 +7524,6 @@
   <w:style w:type="character" w:default="1" w:styleId="DefaultParagraphFont">
     <w:name w:val="Default Paragraph Font"/>
     <w:uiPriority w:val="1"/>
-    <w:semiHidden/>
     <w:unhideWhenUsed/>
   </w:style>
   <w:style w:type="table" w:default="1" w:styleId="TableNormal">
@@ -8062,7 +8117,7 @@
     <w:charset w:val="00"/>
     <w:family w:val="roman"/>
     <w:pitch w:val="variable"/>
-    <w:sig w:usb0="E0002AFF" w:usb1="C0007843" w:usb2="00000009" w:usb3="00000000" w:csb0="000001FF" w:csb1="00000000"/>
+    <w:sig w:usb0="E0002EFF" w:usb1="C000785B" w:usb2="00000009" w:usb3="00000000" w:csb0="000001FF" w:csb1="00000000"/>
   </w:font>
   <w:font w:name="Symbol">
     <w:panose1 w:val="05050102010706020507"/>
@@ -8090,14 +8145,14 @@
     <w:charset w:val="00"/>
     <w:family w:val="swiss"/>
     <w:pitch w:val="variable"/>
-    <w:sig w:usb0="E0002AFF" w:usb1="C0007843" w:usb2="00000009" w:usb3="00000000" w:csb0="000001FF" w:csb1="00000000"/>
+    <w:sig w:usb0="E0002EFF" w:usb1="C0007843" w:usb2="00000009" w:usb3="00000000" w:csb0="000001FF" w:csb1="00000000"/>
   </w:font>
   <w:font w:name="Calibri Light">
     <w:panose1 w:val="020F0302020204030204"/>
     <w:charset w:val="00"/>
     <w:family w:val="swiss"/>
     <w:pitch w:val="variable"/>
-    <w:sig w:usb0="A00002EF" w:usb1="4000207B" w:usb2="00000000" w:usb3="00000000" w:csb0="0000009F" w:csb1="00000000"/>
+    <w:sig w:usb0="E0002AFF" w:usb1="C000247B" w:usb2="00000009" w:usb3="00000000" w:csb0="000001FF" w:csb1="00000000"/>
   </w:font>
   <w:font w:name="Segoe UI">
     <w:panose1 w:val="020B0502040204020203"/>
@@ -8111,7 +8166,7 @@
     <w:charset w:val="00"/>
     <w:family w:val="swiss"/>
     <w:pitch w:val="variable"/>
-    <w:sig w:usb0="E00002FF" w:usb1="4000ACFF" w:usb2="00000001" w:usb3="00000000" w:csb0="0000019F" w:csb1="00000000"/>
+    <w:sig w:usb0="E0002AFF" w:usb1="C000247B" w:usb2="00000009" w:usb3="00000000" w:csb0="000001FF" w:csb1="00000000"/>
   </w:font>
   <w:font w:name="Helvetica">
     <w:panose1 w:val="020B0604020202020204"/>
@@ -8139,7 +8194,7 @@
     <w:charset w:val="00"/>
     <w:family w:val="roman"/>
     <w:pitch w:val="variable"/>
-    <w:sig w:usb0="A00002EF" w:usb1="4000004B" w:usb2="00000000" w:usb3="00000000" w:csb0="0000009F" w:csb1="00000000"/>
+    <w:sig w:usb0="E00002FF" w:usb1="400004FF" w:usb2="00000000" w:usb3="00000000" w:csb0="0000019F" w:csb1="00000000"/>
   </w:font>
   <w:font w:name="Cambria Math">
     <w:panose1 w:val="02040503050406030204"/>
@@ -8964,7 +9019,7 @@
 </file>
 
 <file path=customXml/itemProps1.xml><?xml version="1.0" encoding="utf-8"?>
-<ds:datastoreItem xmlns:ds="http://schemas.openxmlformats.org/officeDocument/2006/customXml" ds:itemID="{80BE4C30-F0AF-4FF4-9AB0-ECA5DA6DAC24}">
+<ds:datastoreItem xmlns:ds="http://schemas.openxmlformats.org/officeDocument/2006/customXml" ds:itemID="{B7F7F528-7F30-45BE-A44A-A1192AFE24F0}">
   <ds:schemaRefs>
     <ds:schemaRef ds:uri="http://schemas.openxmlformats.org/officeDocument/2006/bibliography"/>
   </ds:schemaRefs>

</xml_diff>